<commit_message>
vlaha - uprava vypoctu
</commit_message>
<xml_diff>
--- a/autoreferat.docx
+++ b/autoreferat.docx
@@ -6,61 +6,8 @@
       <w:pPr>
         <w:jc w:val="center"/>
         <w:rPr>
-          <w:sz w:val="36"/>
-        </w:rPr>
-      </w:pPr>
-      <w:r>
-        <w:rPr>
-          <w:sz w:val="36"/>
-        </w:rPr>
-        <w:t>ČESKÁ ZEMĚDĚLSKÁ UNIVERZITA V</w:t>
-      </w:r>
-      <w:r>
-        <w:rPr>
-          <w:sz w:val="36"/>
-        </w:rPr>
-        <w:t> </w:t>
-      </w:r>
-      <w:r>
-        <w:rPr>
-          <w:sz w:val="36"/>
-        </w:rPr>
-        <w:t>PRAZE</w:t>
-      </w:r>
-    </w:p>
-    <w:p>
-      <w:pPr>
-        <w:jc w:val="center"/>
-        <w:rPr>
-          <w:sz w:val="36"/>
-        </w:rPr>
-      </w:pPr>
-      <w:r>
-        <w:rPr>
-          <w:sz w:val="36"/>
-        </w:rPr>
-        <w:t>KATEDRA VODNÍHO HOSPODÁŘSTVÍ A ENVIRONMENTÁLNÍHO MODELOVÁNÍ</w:t>
-      </w:r>
-    </w:p>
-    <w:p>
-      <w:pPr>
-        <w:jc w:val="center"/>
-        <w:rPr>
-          <w:sz w:val="36"/>
-        </w:rPr>
-      </w:pPr>
-      <w:r>
-        <w:rPr>
-          <w:sz w:val="36"/>
-        </w:rPr>
-        <w:t>FAKULTA ŽIVOTNÍHO PROSTŘEDÍ</w:t>
-      </w:r>
-    </w:p>
-    <w:p>
-      <w:pPr>
-        <w:jc w:val="center"/>
-        <w:rPr>
-          <w:sz w:val="40"/>
+          <w:rFonts w:cs="Times New Roman"/>
+          <w:sz w:val="28"/>
         </w:rPr>
       </w:pPr>
       <w:r>
@@ -124,7 +71,6 @@
         <w:jc w:val="center"/>
         <w:rPr>
           <w:rFonts w:cs="Times New Roman"/>
-          <w:sz w:val="28"/>
         </w:rPr>
       </w:pPr>
     </w:p>
@@ -132,75 +78,36 @@
       <w:pPr>
         <w:jc w:val="center"/>
         <w:rPr>
-          <w:rFonts w:cs="Times New Roman"/>
-        </w:rPr>
-      </w:pPr>
+          <w:sz w:val="40"/>
+        </w:rPr>
+      </w:pPr>
+      <w:bookmarkStart w:id="0" w:name="_Toc517603324"/>
+      <w:r>
+        <w:rPr>
+          <w:sz w:val="40"/>
+        </w:rPr>
+        <w:t>Hydrodynamické zkoušky na reálném vrtu</w:t>
+      </w:r>
+      <w:bookmarkEnd w:id="0"/>
     </w:p>
     <w:p>
       <w:pPr>
         <w:jc w:val="center"/>
         <w:rPr>
-          <w:i/>
           <w:sz w:val="40"/>
         </w:rPr>
       </w:pPr>
-      <w:bookmarkStart w:id="0" w:name="_Toc517603324"/>
-      <w:r>
-        <w:rPr>
-          <w:i/>
+    </w:p>
+    <w:p>
+      <w:pPr>
+        <w:jc w:val="center"/>
+      </w:pPr>
+      <w:r>
+        <w:rPr>
           <w:sz w:val="40"/>
         </w:rPr>
-        <w:t>Hydrodynamické zkoušky na reálném vrtu</w:t>
-      </w:r>
-      <w:bookmarkEnd w:id="0"/>
-    </w:p>
-    <w:p>
-      <w:pPr>
-        <w:jc w:val="center"/>
-        <w:rPr>
-          <w:i/>
-          <w:sz w:val="40"/>
-        </w:rPr>
-      </w:pPr>
-    </w:p>
-    <w:p>
-      <w:pPr>
-        <w:jc w:val="center"/>
-        <w:rPr>
-          <w:rFonts w:cs="Times New Roman"/>
-          <w:szCs w:val="24"/>
-        </w:rPr>
-      </w:pPr>
-      <w:r>
-        <w:rPr>
-          <w:i/>
-          <w:sz w:val="40"/>
-        </w:rPr>
         <w:t>autoreferát disertační práce</w:t>
       </w:r>
-    </w:p>
-    <w:p>
-      <w:pPr>
-        <w:jc w:val="center"/>
-        <w:rPr>
-          <w:rFonts w:cs="Times New Roman"/>
-          <w:szCs w:val="24"/>
-        </w:rPr>
-      </w:pPr>
-    </w:p>
-    <w:p>
-      <w:pPr>
-        <w:jc w:val="center"/>
-        <w:rPr>
-          <w:rFonts w:cs="Times New Roman"/>
-          <w:szCs w:val="24"/>
-        </w:rPr>
-      </w:pPr>
-    </w:p>
-    <w:p>
-      <w:pPr>
-        <w:jc w:val="center"/>
-      </w:pPr>
     </w:p>
     <w:p>
       <w:pPr>
@@ -217,6 +124,15 @@
       <w:bookmarkStart w:id="5" w:name="_Toc433700724"/>
       <w:bookmarkStart w:id="6" w:name="_Toc433701518"/>
       <w:bookmarkStart w:id="7" w:name="_Toc517603325"/>
+    </w:p>
+    <w:p>
+      <w:pPr>
+        <w:jc w:val="center"/>
+        <w:rPr>
+          <w:sz w:val="28"/>
+          <w:szCs w:val="28"/>
+        </w:rPr>
+      </w:pPr>
       <w:r>
         <w:rPr>
           <w:sz w:val="28"/>
@@ -250,22 +166,9 @@
     </w:p>
     <w:p>
       <w:pPr>
-        <w:jc w:val="center"/>
-        <w:rPr>
-          <w:rFonts w:cs="Times New Roman"/>
-          <w:szCs w:val="24"/>
-        </w:rPr>
-      </w:pPr>
-      <w:r>
-        <w:rPr>
-          <w:sz w:val="28"/>
-          <w:szCs w:val="28"/>
-        </w:rPr>
-        <w:lastRenderedPageBreak/>
-        <w:br w:type="page"/>
-      </w:r>
-    </w:p>
-    <w:p>
+        <w:ind w:firstLine="708"/>
+        <w:jc w:val="both"/>
+      </w:pPr>
       <w:bookmarkStart w:id="8" w:name="_Toc522002887"/>
       <w:r>
         <w:lastRenderedPageBreak/>
@@ -295,8 +198,6 @@
       <w:r>
         <w:t xml:space="preserve"> České</w:t>
       </w:r>
-    </w:p>
-    <w:p>
       <w:r>
         <w:t xml:space="preserve"> </w:t>
       </w:r>
@@ -304,160 +205,87 @@
         <w:t>zemědělské univerzity</w:t>
       </w:r>
       <w:r>
-        <w:t xml:space="preserve"> v Praze, v rámci </w:t>
-      </w:r>
-      <w:proofErr w:type="gramStart"/>
-      <w:r>
-        <w:t xml:space="preserve">oboru </w:t>
-      </w:r>
-      <w:r>
-        <w:t>.</w:t>
-      </w:r>
-      <w:proofErr w:type="gramEnd"/>
+        <w:t xml:space="preserve"> v P</w:t>
+      </w:r>
+      <w:r>
+        <w:t>raze, v rámci oboru Environmentální modelování.</w:t>
+      </w:r>
+    </w:p>
+    <w:p>
+      <w:pPr>
+        <w:ind w:firstLine="708"/>
+        <w:jc w:val="both"/>
+      </w:pPr>
+    </w:p>
+    <w:p>
+      <w:pPr>
+        <w:jc w:val="both"/>
+      </w:pPr>
+      <w:r>
+        <w:t xml:space="preserve">Uchazeč: Ing. </w:t>
+      </w:r>
+      <w:r>
+        <w:t>Jiří Holub</w:t>
+      </w:r>
       <w:r>
         <w:t xml:space="preserve"> </w:t>
       </w:r>
     </w:p>
     <w:p>
-      <w:r>
-        <w:t xml:space="preserve">Uchazeč: </w:t>
-      </w:r>
-    </w:p>
-    <w:p>
-      <w:r>
-        <w:t xml:space="preserve">Ing. </w:t>
-      </w:r>
-      <w:r>
-        <w:t>Jiří Holub</w:t>
-      </w:r>
-      <w:r>
-        <w:t xml:space="preserve"> </w:t>
-      </w:r>
-    </w:p>
-    <w:p>
+      <w:pPr>
+        <w:jc w:val="both"/>
+      </w:pPr>
       <w:r>
         <w:t xml:space="preserve">Školitel: </w:t>
       </w:r>
-    </w:p>
-    <w:p>
-      <w:r>
-        <w:t xml:space="preserve">Prof. RNDr. Vladimír Bejček, CSc. </w:t>
-      </w:r>
-    </w:p>
-    <w:p>
-      <w:r>
-        <w:t xml:space="preserve">Oponenti:      </w:t>
-      </w:r>
-    </w:p>
-    <w:p>
-      <w:r>
-        <w:t xml:space="preserve">Prof. RNDr. Karel Šťastný, CSc.,    </w:t>
-      </w:r>
-    </w:p>
-    <w:p>
-      <w:r>
-        <w:t xml:space="preserve">RNDr. Ivan </w:t>
-      </w:r>
-      <w:proofErr w:type="spellStart"/>
-      <w:r>
-        <w:t>Rehák</w:t>
-      </w:r>
-      <w:proofErr w:type="spellEnd"/>
-      <w:r>
-        <w:t xml:space="preserve">, CSc.,     </w:t>
-      </w:r>
-    </w:p>
-    <w:p>
-      <w:r>
-        <w:t xml:space="preserve">Mgr. Peter </w:t>
-      </w:r>
-      <w:proofErr w:type="spellStart"/>
-      <w:r>
-        <w:t>Mikulíček</w:t>
-      </w:r>
-      <w:proofErr w:type="spellEnd"/>
-      <w:r>
-        <w:t xml:space="preserve">, Ph.D. </w:t>
-      </w:r>
-    </w:p>
-    <w:p/>
-    <w:p>
-      <w:r>
-        <w:t>Stanovisko k disertační práci vyhotovili zástupci Katedry ekologie a život</w:t>
-      </w:r>
-    </w:p>
-    <w:p>
-      <w:proofErr w:type="spellStart"/>
-      <w:r>
-        <w:t>ního</w:t>
-      </w:r>
-      <w:proofErr w:type="spellEnd"/>
-      <w:r>
-        <w:t xml:space="preserve"> prostředí FLE </w:t>
-      </w:r>
-    </w:p>
-    <w:p>
-      <w:r>
-        <w:t xml:space="preserve">ČZU v Praze. </w:t>
-      </w:r>
-    </w:p>
-    <w:p>
-      <w:r>
-        <w:t xml:space="preserve">Autoreferát byl rozeslán dne:  </w:t>
-      </w:r>
-    </w:p>
-    <w:p>
-      <w:proofErr w:type="gramStart"/>
-      <w:r>
-        <w:t>10.1. 2011</w:t>
-      </w:r>
-      <w:proofErr w:type="gramEnd"/>
-      <w:r>
-        <w:t xml:space="preserve"> </w:t>
-      </w:r>
-    </w:p>
-    <w:p>
-      <w:r>
-        <w:t xml:space="preserve">Obhajoba disertační práce se koná dne 25. ledna 2011 v 11,00 hod v zasedací místnosti FŽP a </w:t>
-      </w:r>
-    </w:p>
-    <w:p>
-      <w:r>
-        <w:t xml:space="preserve">FLD ČZU v Praze, Kamýcká 1176, Praha 6 – Suchdol. </w:t>
-      </w:r>
-    </w:p>
-    <w:p>
-      <w:r>
-        <w:t>S disertační prací je možné se seznámit na oddělení pro vědu a výzkum na děkanát</w:t>
-      </w:r>
-    </w:p>
-    <w:p>
-      <w:r>
-        <w:t xml:space="preserve">u FŽP </w:t>
-      </w:r>
-    </w:p>
-    <w:p>
+      <w:r>
+        <w:t>prof. Ing. Pavel Pech, CSc.</w:t>
+      </w:r>
+    </w:p>
+    <w:p>
+      <w:pPr>
+        <w:jc w:val="both"/>
+      </w:pPr>
+      <w:r>
+        <w:t xml:space="preserve">Název práce: </w:t>
+      </w:r>
+      <w:r>
+        <w:t>Hydrodynamické zkoušky na reálném vrtu</w:t>
+      </w:r>
+    </w:p>
+    <w:p>
+      <w:pPr>
+        <w:jc w:val="both"/>
+      </w:pPr>
+    </w:p>
+    <w:p>
+      <w:pPr>
+        <w:ind w:firstLine="708"/>
+        <w:jc w:val="both"/>
+      </w:pPr>
+    </w:p>
+    <w:p>
+      <w:pPr>
+        <w:ind w:firstLine="708"/>
+        <w:jc w:val="both"/>
+      </w:pPr>
+      <w:r>
+        <w:t xml:space="preserve">Obhajoba disertační práce se koná </w:t>
+      </w:r>
+      <w:r>
+        <w:t>25. 9. 2018</w:t>
+      </w:r>
+      <w:r>
+        <w:t xml:space="preserve"> na Fakultě životního prostředí České zemědělské univerzity v Praze. S disertační prací se lze seznámit na oddělení pro vědu a výzkum Fakulty životního prostředí ČZU v Praze.</w:t>
+      </w:r>
+    </w:p>
+    <w:p>
+      <w:pPr>
+        <w:pStyle w:val="Nadpis1"/>
+      </w:pPr>
+      <w:bookmarkStart w:id="9" w:name="_Toc523390843"/>
       <w:r>
         <w:lastRenderedPageBreak/>
-        <w:t xml:space="preserve">ČZU v Praze, Kamýcká 1176, Praha 6 – Suchdol. </w:t>
-      </w:r>
-    </w:p>
-    <w:p>
-      <w:r>
-        <w:t xml:space="preserve">Předseda oborové rady pro obor Ekologie </w:t>
-      </w:r>
-    </w:p>
-    <w:p>
-      <w:r>
-        <w:t>Prof. RNDr. Karel Šťastný, CSc.</w:t>
-      </w:r>
-    </w:p>
-    <w:p>
-      <w:pPr>
-        <w:pStyle w:val="Nadpis1"/>
-      </w:pPr>
-      <w:bookmarkStart w:id="9" w:name="_Toc523065256"/>
-      <w:r>
         <w:t>Souhrn</w:t>
       </w:r>
       <w:bookmarkEnd w:id="8"/>
@@ -564,7 +392,15 @@
           <w:rFonts w:cs="Times New Roman"/>
           <w:szCs w:val="24"/>
         </w:rPr>
-        <w:t xml:space="preserve">prací, kam vstupují charakteristiky zvodnělého prostředí jako parametry, například řešení kontaminace prostředí. Vzhledem k časové a energetické náročnosti čerpací zkoušky je vhodné těmto chybám co nejvíce předcházet. Na </w:t>
+        <w:t xml:space="preserve">prací, kam vstupují charakteristiky zvodnělého prostředí jako parametry, </w:t>
+      </w:r>
+      <w:r>
+        <w:rPr>
+          <w:rFonts w:cs="Times New Roman"/>
+          <w:szCs w:val="24"/>
+        </w:rPr>
+        <w:lastRenderedPageBreak/>
+        <w:t xml:space="preserve">například řešení kontaminace prostředí. Vzhledem k časové a energetické náročnosti čerpací zkoušky je vhodné těmto chybám co nejvíce předcházet. Na </w:t>
       </w:r>
       <w:r>
         <w:rPr>
@@ -761,7 +597,7 @@
         </w:rPr>
       </w:pPr>
       <w:bookmarkStart w:id="11" w:name="_Toc522002889"/>
-      <w:bookmarkStart w:id="12" w:name="_Toc523065257"/>
+      <w:bookmarkStart w:id="12" w:name="_Toc523390844"/>
       <w:r>
         <w:rPr>
           <w:lang w:val="en-GB"/>
@@ -838,7 +674,14 @@
         <w:rPr>
           <w:lang w:val="en-GB"/>
         </w:rPr>
-        <w:t xml:space="preserve"> solution for the unsteady groundwater flow where the skin effect and the wellbore storage is not comprised. However, neglecting the skin effect and the wellbore storage can lead to false analysis. Due to further related activities, such as solutions of contaminant transport where the hydraulic</w:t>
+        <w:t xml:space="preserve"> solution for the unsteady groundwater flow where the skin effect and the wellbore storage is not comprised. However, neglecting the skin effect and the wellbore storage can lead to false analysis. Due to further related activities, such as solutions of contaminant transport </w:t>
+      </w:r>
+      <w:r>
+        <w:rPr>
+          <w:lang w:val="en-GB"/>
+        </w:rPr>
+        <w:lastRenderedPageBreak/>
+        <w:t>where the hydraulic</w:t>
       </w:r>
       <w:r>
         <w:rPr>
@@ -908,7 +751,6 @@
         </w:rPr>
       </w:pPr>
     </w:p>
-    <w:p/>
     <w:p>
       <w:pPr>
         <w:pStyle w:val="Nadpis1"/>
@@ -916,7 +758,7 @@
           <w:b w:val="0"/>
         </w:rPr>
       </w:pPr>
-      <w:bookmarkStart w:id="14" w:name="_Toc523065258"/>
+      <w:bookmarkStart w:id="14" w:name="_Toc523390845"/>
       <w:r>
         <w:rPr>
           <w:rStyle w:val="Nadpis1Char"/>
@@ -946,7 +788,7 @@
           <w:pPr>
             <w:pStyle w:val="Obsah1"/>
             <w:tabs>
-              <w:tab w:val="right" w:leader="dot" w:pos="9062"/>
+              <w:tab w:val="right" w:leader="dot" w:pos="5547"/>
             </w:tabs>
             <w:rPr>
               <w:rFonts w:asciiTheme="minorHAnsi" w:eastAsiaTheme="minorEastAsia" w:hAnsiTheme="minorHAnsi"/>
@@ -964,7 +806,7 @@
           <w:r>
             <w:fldChar w:fldCharType="separate"/>
           </w:r>
-          <w:hyperlink w:anchor="_Toc523065256" w:history="1">
+          <w:hyperlink w:anchor="_Toc523390843" w:history="1">
             <w:r>
               <w:rPr>
                 <w:rStyle w:val="Hypertextovodkaz"/>
@@ -991,7 +833,7 @@
                 <w:noProof/>
                 <w:webHidden/>
               </w:rPr>
-              <w:instrText xml:space="preserve"> PAGEREF _Toc523065256 \h </w:instrText>
+              <w:instrText xml:space="preserve"> PAGEREF _Toc523390843 \h </w:instrText>
             </w:r>
             <w:r>
               <w:rPr>
@@ -1011,7 +853,7 @@
                 <w:noProof/>
                 <w:webHidden/>
               </w:rPr>
-              <w:t>4</w:t>
+              <w:t>3</w:t>
             </w:r>
             <w:r>
               <w:rPr>
@@ -1026,7 +868,7 @@
           <w:pPr>
             <w:pStyle w:val="Obsah1"/>
             <w:tabs>
-              <w:tab w:val="right" w:leader="dot" w:pos="9062"/>
+              <w:tab w:val="right" w:leader="dot" w:pos="5547"/>
             </w:tabs>
             <w:rPr>
               <w:rFonts w:asciiTheme="minorHAnsi" w:eastAsiaTheme="minorEastAsia" w:hAnsiTheme="minorHAnsi"/>
@@ -1035,7 +877,7 @@
               <w:lang w:eastAsia="cs-CZ"/>
             </w:rPr>
           </w:pPr>
-          <w:hyperlink w:anchor="_Toc523065257" w:history="1">
+          <w:hyperlink w:anchor="_Toc523390844" w:history="1">
             <w:r>
               <w:rPr>
                 <w:rStyle w:val="Hypertextovodkaz"/>
@@ -1063,7 +905,7 @@
                 <w:noProof/>
                 <w:webHidden/>
               </w:rPr>
-              <w:instrText xml:space="preserve"> PAGEREF _Toc523065257 \h </w:instrText>
+              <w:instrText xml:space="preserve"> PAGEREF _Toc523390844 \h </w:instrText>
             </w:r>
             <w:r>
               <w:rPr>
@@ -1098,7 +940,7 @@
           <w:pPr>
             <w:pStyle w:val="Obsah1"/>
             <w:tabs>
-              <w:tab w:val="right" w:leader="dot" w:pos="9062"/>
+              <w:tab w:val="right" w:leader="dot" w:pos="5547"/>
             </w:tabs>
             <w:rPr>
               <w:rFonts w:asciiTheme="minorHAnsi" w:eastAsiaTheme="minorEastAsia" w:hAnsiTheme="minorHAnsi"/>
@@ -1107,7 +949,7 @@
               <w:lang w:eastAsia="cs-CZ"/>
             </w:rPr>
           </w:pPr>
-          <w:hyperlink w:anchor="_Toc523065258" w:history="1">
+          <w:hyperlink w:anchor="_Toc523390845" w:history="1">
             <w:r>
               <w:rPr>
                 <w:rStyle w:val="Hypertextovodkaz"/>
@@ -1134,7 +976,7 @@
                 <w:noProof/>
                 <w:webHidden/>
               </w:rPr>
-              <w:instrText xml:space="preserve"> PAGEREF _Toc523065258 \h </w:instrText>
+              <w:instrText xml:space="preserve"> PAGEREF _Toc523390845 \h </w:instrText>
             </w:r>
             <w:r>
               <w:rPr>
@@ -1154,7 +996,7 @@
                 <w:noProof/>
                 <w:webHidden/>
               </w:rPr>
-              <w:t>6</w:t>
+              <w:t>7</w:t>
             </w:r>
             <w:r>
               <w:rPr>
@@ -1169,7 +1011,7 @@
           <w:pPr>
             <w:pStyle w:val="Obsah1"/>
             <w:tabs>
-              <w:tab w:val="right" w:leader="dot" w:pos="9062"/>
+              <w:tab w:val="right" w:leader="dot" w:pos="5547"/>
             </w:tabs>
             <w:rPr>
               <w:rFonts w:asciiTheme="minorHAnsi" w:eastAsiaTheme="minorEastAsia" w:hAnsiTheme="minorHAnsi"/>
@@ -1178,7 +1020,7 @@
               <w:lang w:eastAsia="cs-CZ"/>
             </w:rPr>
           </w:pPr>
-          <w:hyperlink w:anchor="_Toc523065259" w:history="1">
+          <w:hyperlink w:anchor="_Toc523390846" w:history="1">
             <w:r>
               <w:rPr>
                 <w:rStyle w:val="Hypertextovodkaz"/>
@@ -1205,7 +1047,7 @@
                 <w:noProof/>
                 <w:webHidden/>
               </w:rPr>
-              <w:instrText xml:space="preserve"> PAGEREF _Toc523065259 \h </w:instrText>
+              <w:instrText xml:space="preserve"> PAGEREF _Toc523390846 \h </w:instrText>
             </w:r>
             <w:r>
               <w:rPr>
@@ -1225,7 +1067,7 @@
                 <w:noProof/>
                 <w:webHidden/>
               </w:rPr>
-              <w:t>7</w:t>
+              <w:t>8</w:t>
             </w:r>
             <w:r>
               <w:rPr>
@@ -1240,7 +1082,7 @@
           <w:pPr>
             <w:pStyle w:val="Obsah1"/>
             <w:tabs>
-              <w:tab w:val="right" w:leader="dot" w:pos="9062"/>
+              <w:tab w:val="right" w:leader="dot" w:pos="5547"/>
             </w:tabs>
             <w:rPr>
               <w:rFonts w:asciiTheme="minorHAnsi" w:eastAsiaTheme="minorEastAsia" w:hAnsiTheme="minorHAnsi"/>
@@ -1249,7 +1091,7 @@
               <w:lang w:eastAsia="cs-CZ"/>
             </w:rPr>
           </w:pPr>
-          <w:hyperlink w:anchor="_Toc523065260" w:history="1">
+          <w:hyperlink w:anchor="_Toc523390847" w:history="1">
             <w:r>
               <w:rPr>
                 <w:rStyle w:val="Hypertextovodkaz"/>
@@ -1276,7 +1118,7 @@
                 <w:noProof/>
                 <w:webHidden/>
               </w:rPr>
-              <w:instrText xml:space="preserve"> PAGEREF _Toc523065260 \h </w:instrText>
+              <w:instrText xml:space="preserve"> PAGEREF _Toc523390847 \h </w:instrText>
             </w:r>
             <w:r>
               <w:rPr>
@@ -1296,7 +1138,7 @@
                 <w:noProof/>
                 <w:webHidden/>
               </w:rPr>
-              <w:t>9</w:t>
+              <w:t>10</w:t>
             </w:r>
             <w:r>
               <w:rPr>
@@ -1311,7 +1153,7 @@
           <w:pPr>
             <w:pStyle w:val="Obsah1"/>
             <w:tabs>
-              <w:tab w:val="right" w:leader="dot" w:pos="9062"/>
+              <w:tab w:val="right" w:leader="dot" w:pos="5547"/>
             </w:tabs>
             <w:rPr>
               <w:rFonts w:asciiTheme="minorHAnsi" w:eastAsiaTheme="minorEastAsia" w:hAnsiTheme="minorHAnsi"/>
@@ -1320,7 +1162,7 @@
               <w:lang w:eastAsia="cs-CZ"/>
             </w:rPr>
           </w:pPr>
-          <w:hyperlink w:anchor="_Toc523065261" w:history="1">
+          <w:hyperlink w:anchor="_Toc523390848" w:history="1">
             <w:r>
               <w:rPr>
                 <w:rStyle w:val="Hypertextovodkaz"/>
@@ -1347,7 +1189,7 @@
                 <w:noProof/>
                 <w:webHidden/>
               </w:rPr>
-              <w:instrText xml:space="preserve"> PAGEREF _Toc523065261 \h </w:instrText>
+              <w:instrText xml:space="preserve"> PAGEREF _Toc523390848 \h </w:instrText>
             </w:r>
             <w:r>
               <w:rPr>
@@ -1367,7 +1209,7 @@
                 <w:noProof/>
                 <w:webHidden/>
               </w:rPr>
-              <w:t>10</w:t>
+              <w:t>12</w:t>
             </w:r>
             <w:r>
               <w:rPr>
@@ -1382,347 +1224,7 @@
           <w:pPr>
             <w:pStyle w:val="Obsah2"/>
             <w:tabs>
-              <w:tab w:val="right" w:leader="dot" w:pos="9062"/>
-            </w:tabs>
-            <w:rPr>
-              <w:noProof/>
-            </w:rPr>
-          </w:pPr>
-          <w:hyperlink w:anchor="_Toc523065262" w:history="1">
-            <w:r>
-              <w:rPr>
-                <w:rStyle w:val="Hypertextovodkaz"/>
-                <w:noProof/>
-              </w:rPr>
-              <w:t>Základní kroky metodického postupu</w:t>
-            </w:r>
-            <w:r>
-              <w:rPr>
-                <w:noProof/>
-                <w:webHidden/>
-              </w:rPr>
-              <w:tab/>
-            </w:r>
-            <w:r>
-              <w:rPr>
-                <w:noProof/>
-                <w:webHidden/>
-              </w:rPr>
-              <w:fldChar w:fldCharType="begin"/>
-            </w:r>
-            <w:r>
-              <w:rPr>
-                <w:noProof/>
-                <w:webHidden/>
-              </w:rPr>
-              <w:instrText xml:space="preserve"> PAGEREF _Toc523065262 \h </w:instrText>
-            </w:r>
-            <w:r>
-              <w:rPr>
-                <w:noProof/>
-                <w:webHidden/>
-              </w:rPr>
-            </w:r>
-            <w:r>
-              <w:rPr>
-                <w:noProof/>
-                <w:webHidden/>
-              </w:rPr>
-              <w:fldChar w:fldCharType="separate"/>
-            </w:r>
-            <w:r>
-              <w:rPr>
-                <w:noProof/>
-                <w:webHidden/>
-              </w:rPr>
-              <w:t>10</w:t>
-            </w:r>
-            <w:r>
-              <w:rPr>
-                <w:noProof/>
-                <w:webHidden/>
-              </w:rPr>
-              <w:fldChar w:fldCharType="end"/>
-            </w:r>
-          </w:hyperlink>
-        </w:p>
-        <w:p>
-          <w:pPr>
-            <w:pStyle w:val="Obsah3"/>
-            <w:tabs>
-              <w:tab w:val="right" w:leader="dot" w:pos="9062"/>
-            </w:tabs>
-            <w:rPr>
-              <w:noProof/>
-            </w:rPr>
-          </w:pPr>
-          <w:hyperlink w:anchor="_Toc523065263" w:history="1">
-            <w:r>
-              <w:rPr>
-                <w:rStyle w:val="Hypertextovodkaz"/>
-                <w:noProof/>
-              </w:rPr>
-              <w:t>Terénní měření</w:t>
-            </w:r>
-            <w:r>
-              <w:rPr>
-                <w:noProof/>
-                <w:webHidden/>
-              </w:rPr>
-              <w:tab/>
-            </w:r>
-            <w:r>
-              <w:rPr>
-                <w:noProof/>
-                <w:webHidden/>
-              </w:rPr>
-              <w:fldChar w:fldCharType="begin"/>
-            </w:r>
-            <w:r>
-              <w:rPr>
-                <w:noProof/>
-                <w:webHidden/>
-              </w:rPr>
-              <w:instrText xml:space="preserve"> PAGEREF _Toc523065263 \h </w:instrText>
-            </w:r>
-            <w:r>
-              <w:rPr>
-                <w:noProof/>
-                <w:webHidden/>
-              </w:rPr>
-            </w:r>
-            <w:r>
-              <w:rPr>
-                <w:noProof/>
-                <w:webHidden/>
-              </w:rPr>
-              <w:fldChar w:fldCharType="separate"/>
-            </w:r>
-            <w:r>
-              <w:rPr>
-                <w:noProof/>
-                <w:webHidden/>
-              </w:rPr>
-              <w:t>11</w:t>
-            </w:r>
-            <w:r>
-              <w:rPr>
-                <w:noProof/>
-                <w:webHidden/>
-              </w:rPr>
-              <w:fldChar w:fldCharType="end"/>
-            </w:r>
-          </w:hyperlink>
-        </w:p>
-        <w:p>
-          <w:pPr>
-            <w:pStyle w:val="Obsah3"/>
-            <w:tabs>
-              <w:tab w:val="right" w:leader="dot" w:pos="9062"/>
-            </w:tabs>
-            <w:rPr>
-              <w:noProof/>
-            </w:rPr>
-          </w:pPr>
-          <w:hyperlink w:anchor="_Toc523065264" w:history="1">
-            <w:r>
-              <w:rPr>
-                <w:rStyle w:val="Hypertextovodkaz"/>
-                <w:noProof/>
-              </w:rPr>
-              <w:t>Specifikace terénních dat</w:t>
-            </w:r>
-            <w:r>
-              <w:rPr>
-                <w:noProof/>
-                <w:webHidden/>
-              </w:rPr>
-              <w:tab/>
-            </w:r>
-            <w:r>
-              <w:rPr>
-                <w:noProof/>
-                <w:webHidden/>
-              </w:rPr>
-              <w:fldChar w:fldCharType="begin"/>
-            </w:r>
-            <w:r>
-              <w:rPr>
-                <w:noProof/>
-                <w:webHidden/>
-              </w:rPr>
-              <w:instrText xml:space="preserve"> PAGEREF _Toc523065264 \h </w:instrText>
-            </w:r>
-            <w:r>
-              <w:rPr>
-                <w:noProof/>
-                <w:webHidden/>
-              </w:rPr>
-            </w:r>
-            <w:r>
-              <w:rPr>
-                <w:noProof/>
-                <w:webHidden/>
-              </w:rPr>
-              <w:fldChar w:fldCharType="separate"/>
-            </w:r>
-            <w:r>
-              <w:rPr>
-                <w:noProof/>
-                <w:webHidden/>
-              </w:rPr>
-              <w:t>11</w:t>
-            </w:r>
-            <w:r>
-              <w:rPr>
-                <w:noProof/>
-                <w:webHidden/>
-              </w:rPr>
-              <w:fldChar w:fldCharType="end"/>
-            </w:r>
-          </w:hyperlink>
-        </w:p>
-        <w:p>
-          <w:pPr>
-            <w:pStyle w:val="Obsah3"/>
-            <w:tabs>
-              <w:tab w:val="right" w:leader="dot" w:pos="9062"/>
-            </w:tabs>
-            <w:rPr>
-              <w:noProof/>
-            </w:rPr>
-          </w:pPr>
-          <w:hyperlink w:anchor="_Toc523065265" w:history="1">
-            <w:r>
-              <w:rPr>
-                <w:rStyle w:val="Hypertextovodkaz"/>
-                <w:noProof/>
-              </w:rPr>
-              <w:t>Vyhodnocení základních hydraulických parametrů</w:t>
-            </w:r>
-            <w:r>
-              <w:rPr>
-                <w:noProof/>
-                <w:webHidden/>
-              </w:rPr>
-              <w:tab/>
-            </w:r>
-            <w:r>
-              <w:rPr>
-                <w:noProof/>
-                <w:webHidden/>
-              </w:rPr>
-              <w:fldChar w:fldCharType="begin"/>
-            </w:r>
-            <w:r>
-              <w:rPr>
-                <w:noProof/>
-                <w:webHidden/>
-              </w:rPr>
-              <w:instrText xml:space="preserve"> PAGEREF _Toc523065265 \h </w:instrText>
-            </w:r>
-            <w:r>
-              <w:rPr>
-                <w:noProof/>
-                <w:webHidden/>
-              </w:rPr>
-            </w:r>
-            <w:r>
-              <w:rPr>
-                <w:noProof/>
-                <w:webHidden/>
-              </w:rPr>
-              <w:fldChar w:fldCharType="separate"/>
-            </w:r>
-            <w:r>
-              <w:rPr>
-                <w:noProof/>
-                <w:webHidden/>
-              </w:rPr>
-              <w:t>12</w:t>
-            </w:r>
-            <w:r>
-              <w:rPr>
-                <w:noProof/>
-                <w:webHidden/>
-              </w:rPr>
-              <w:fldChar w:fldCharType="end"/>
-            </w:r>
-          </w:hyperlink>
-        </w:p>
-        <w:p>
-          <w:pPr>
-            <w:pStyle w:val="Obsah3"/>
-            <w:tabs>
-              <w:tab w:val="right" w:leader="dot" w:pos="9062"/>
-            </w:tabs>
-            <w:rPr>
-              <w:noProof/>
-            </w:rPr>
-          </w:pPr>
-          <w:hyperlink w:anchor="_Toc523065266" w:history="1">
-            <w:r>
-              <w:rPr>
-                <w:rStyle w:val="Hypertextovodkaz"/>
-                <w:noProof/>
-              </w:rPr>
-              <w:t>Sestavení modelu</w:t>
-            </w:r>
-            <w:r>
-              <w:rPr>
-                <w:noProof/>
-                <w:webHidden/>
-              </w:rPr>
-              <w:tab/>
-            </w:r>
-            <w:r>
-              <w:rPr>
-                <w:noProof/>
-                <w:webHidden/>
-              </w:rPr>
-              <w:fldChar w:fldCharType="begin"/>
-            </w:r>
-            <w:r>
-              <w:rPr>
-                <w:noProof/>
-                <w:webHidden/>
-              </w:rPr>
-              <w:instrText xml:space="preserve"> PAGEREF _Toc523065266 \h </w:instrText>
-            </w:r>
-            <w:r>
-              <w:rPr>
-                <w:noProof/>
-                <w:webHidden/>
-              </w:rPr>
-            </w:r>
-            <w:r>
-              <w:rPr>
-                <w:noProof/>
-                <w:webHidden/>
-              </w:rPr>
-              <w:fldChar w:fldCharType="separate"/>
-            </w:r>
-            <w:r>
-              <w:rPr>
-                <w:noProof/>
-                <w:webHidden/>
-              </w:rPr>
-              <w:t>12</w:t>
-            </w:r>
-            <w:r>
-              <w:rPr>
-                <w:noProof/>
-                <w:webHidden/>
-              </w:rPr>
-              <w:fldChar w:fldCharType="end"/>
-            </w:r>
-          </w:hyperlink>
-        </w:p>
-        <w:p>
-          <w:pPr>
-            <w:pStyle w:val="Obsah1"/>
-            <w:tabs>
-              <w:tab w:val="right" w:leader="dot" w:pos="9062"/>
+              <w:tab w:val="right" w:leader="dot" w:pos="5547"/>
             </w:tabs>
             <w:rPr>
               <w:rFonts w:asciiTheme="minorHAnsi" w:eastAsiaTheme="minorEastAsia" w:hAnsiTheme="minorHAnsi"/>
@@ -1731,13 +1233,13 @@
               <w:lang w:eastAsia="cs-CZ"/>
             </w:rPr>
           </w:pPr>
-          <w:hyperlink w:anchor="_Toc523065267" w:history="1">
+          <w:hyperlink w:anchor="_Toc523390849" w:history="1">
             <w:r>
               <w:rPr>
                 <w:rStyle w:val="Hypertextovodkaz"/>
                 <w:noProof/>
               </w:rPr>
-              <w:t>Výsledky</w:t>
+              <w:t>Základní kroky metodického postupu</w:t>
             </w:r>
             <w:r>
               <w:rPr>
@@ -1758,143 +1260,7 @@
                 <w:noProof/>
                 <w:webHidden/>
               </w:rPr>
-              <w:instrText xml:space="preserve"> PAGEREF _Toc523065267 \h </w:instrText>
-            </w:r>
-            <w:r>
-              <w:rPr>
-                <w:noProof/>
-                <w:webHidden/>
-              </w:rPr>
-            </w:r>
-            <w:r>
-              <w:rPr>
-                <w:noProof/>
-                <w:webHidden/>
-              </w:rPr>
-              <w:fldChar w:fldCharType="separate"/>
-            </w:r>
-            <w:r>
-              <w:rPr>
-                <w:noProof/>
-                <w:webHidden/>
-              </w:rPr>
-              <w:t>13</w:t>
-            </w:r>
-            <w:r>
-              <w:rPr>
-                <w:noProof/>
-                <w:webHidden/>
-              </w:rPr>
-              <w:fldChar w:fldCharType="end"/>
-            </w:r>
-          </w:hyperlink>
-        </w:p>
-        <w:p>
-          <w:pPr>
-            <w:pStyle w:val="Obsah2"/>
-            <w:tabs>
-              <w:tab w:val="right" w:leader="dot" w:pos="9062"/>
-            </w:tabs>
-            <w:rPr>
-              <w:noProof/>
-            </w:rPr>
-          </w:pPr>
-          <w:hyperlink w:anchor="_Toc523065268" w:history="1">
-            <w:r>
-              <w:rPr>
-                <w:rStyle w:val="Hypertextovodkaz"/>
-                <w:noProof/>
-              </w:rPr>
-              <w:t>Aplikační software</w:t>
-            </w:r>
-            <w:r>
-              <w:rPr>
-                <w:noProof/>
-                <w:webHidden/>
-              </w:rPr>
-              <w:tab/>
-            </w:r>
-            <w:r>
-              <w:rPr>
-                <w:noProof/>
-                <w:webHidden/>
-              </w:rPr>
-              <w:fldChar w:fldCharType="begin"/>
-            </w:r>
-            <w:r>
-              <w:rPr>
-                <w:noProof/>
-                <w:webHidden/>
-              </w:rPr>
-              <w:instrText xml:space="preserve"> PAGEREF _Toc523065268 \h </w:instrText>
-            </w:r>
-            <w:r>
-              <w:rPr>
-                <w:noProof/>
-                <w:webHidden/>
-              </w:rPr>
-            </w:r>
-            <w:r>
-              <w:rPr>
-                <w:noProof/>
-                <w:webHidden/>
-              </w:rPr>
-              <w:fldChar w:fldCharType="separate"/>
-            </w:r>
-            <w:r>
-              <w:rPr>
-                <w:noProof/>
-                <w:webHidden/>
-              </w:rPr>
-              <w:t>13</w:t>
-            </w:r>
-            <w:r>
-              <w:rPr>
-                <w:noProof/>
-                <w:webHidden/>
-              </w:rPr>
-              <w:fldChar w:fldCharType="end"/>
-            </w:r>
-          </w:hyperlink>
-        </w:p>
-        <w:p>
-          <w:pPr>
-            <w:pStyle w:val="Obsah2"/>
-            <w:tabs>
-              <w:tab w:val="right" w:leader="dot" w:pos="9062"/>
-            </w:tabs>
-            <w:rPr>
-              <w:noProof/>
-            </w:rPr>
-          </w:pPr>
-          <w:hyperlink w:anchor="_Toc523065269" w:history="1">
-            <w:r>
-              <w:rPr>
-                <w:rStyle w:val="Hypertextovodkaz"/>
-                <w:noProof/>
-              </w:rPr>
-              <w:t>Případové studie vyhodnocení čerpacích zkoušek</w:t>
-            </w:r>
-            <w:r>
-              <w:rPr>
-                <w:noProof/>
-                <w:webHidden/>
-              </w:rPr>
-              <w:tab/>
-            </w:r>
-            <w:r>
-              <w:rPr>
-                <w:noProof/>
-                <w:webHidden/>
-              </w:rPr>
-              <w:fldChar w:fldCharType="begin"/>
-            </w:r>
-            <w:r>
-              <w:rPr>
-                <w:noProof/>
-                <w:webHidden/>
-              </w:rPr>
-              <w:instrText xml:space="preserve"> PAGEREF _Toc523065269 \h </w:instrText>
+              <w:instrText xml:space="preserve"> PAGEREF _Toc523390849 \h </w:instrText>
             </w:r>
             <w:r>
               <w:rPr>
@@ -1929,7 +1295,7 @@
           <w:pPr>
             <w:pStyle w:val="Obsah1"/>
             <w:tabs>
-              <w:tab w:val="right" w:leader="dot" w:pos="9062"/>
+              <w:tab w:val="right" w:leader="dot" w:pos="5547"/>
             </w:tabs>
             <w:rPr>
               <w:rFonts w:asciiTheme="minorHAnsi" w:eastAsiaTheme="minorEastAsia" w:hAnsiTheme="minorHAnsi"/>
@@ -1938,13 +1304,13 @@
               <w:lang w:eastAsia="cs-CZ"/>
             </w:rPr>
           </w:pPr>
-          <w:hyperlink w:anchor="_Toc523065270" w:history="1">
+          <w:hyperlink w:anchor="_Toc523390850" w:history="1">
             <w:r>
               <w:rPr>
                 <w:rStyle w:val="Hypertextovodkaz"/>
                 <w:noProof/>
               </w:rPr>
-              <w:t>Diskuze a závěr</w:t>
+              <w:t>Výsledky</w:t>
             </w:r>
             <w:r>
               <w:rPr>
@@ -1965,7 +1331,7 @@
                 <w:noProof/>
                 <w:webHidden/>
               </w:rPr>
-              <w:instrText xml:space="preserve"> PAGEREF _Toc523065270 \h </w:instrText>
+              <w:instrText xml:space="preserve"> PAGEREF _Toc523390850 \h </w:instrText>
             </w:r>
             <w:r>
               <w:rPr>
@@ -1998,9 +1364,9 @@
         </w:p>
         <w:p>
           <w:pPr>
-            <w:pStyle w:val="Obsah1"/>
+            <w:pStyle w:val="Obsah2"/>
             <w:tabs>
-              <w:tab w:val="right" w:leader="dot" w:pos="9062"/>
+              <w:tab w:val="right" w:leader="dot" w:pos="5547"/>
             </w:tabs>
             <w:rPr>
               <w:rFonts w:asciiTheme="minorHAnsi" w:eastAsiaTheme="minorEastAsia" w:hAnsiTheme="minorHAnsi"/>
@@ -2009,13 +1375,13 @@
               <w:lang w:eastAsia="cs-CZ"/>
             </w:rPr>
           </w:pPr>
-          <w:hyperlink w:anchor="_Toc523065271" w:history="1">
+          <w:hyperlink w:anchor="_Toc523390851" w:history="1">
             <w:r>
               <w:rPr>
                 <w:rStyle w:val="Hypertextovodkaz"/>
                 <w:noProof/>
               </w:rPr>
-              <w:t>Strukturovaný životopis</w:t>
+              <w:t>Aplikační software</w:t>
             </w:r>
             <w:r>
               <w:rPr>
@@ -2036,7 +1402,7 @@
                 <w:noProof/>
                 <w:webHidden/>
               </w:rPr>
-              <w:instrText xml:space="preserve"> PAGEREF _Toc523065271 \h </w:instrText>
+              <w:instrText xml:space="preserve"> PAGEREF _Toc523390851 \h </w:instrText>
             </w:r>
             <w:r>
               <w:rPr>
@@ -2069,9 +1435,9 @@
         </w:p>
         <w:p>
           <w:pPr>
-            <w:pStyle w:val="Obsah1"/>
+            <w:pStyle w:val="Obsah2"/>
             <w:tabs>
-              <w:tab w:val="right" w:leader="dot" w:pos="9062"/>
+              <w:tab w:val="right" w:leader="dot" w:pos="5547"/>
             </w:tabs>
             <w:rPr>
               <w:rFonts w:asciiTheme="minorHAnsi" w:eastAsiaTheme="minorEastAsia" w:hAnsiTheme="minorHAnsi"/>
@@ -2080,13 +1446,13 @@
               <w:lang w:eastAsia="cs-CZ"/>
             </w:rPr>
           </w:pPr>
-          <w:hyperlink w:anchor="_Toc523065272" w:history="1">
+          <w:hyperlink w:anchor="_Toc523390852" w:history="1">
             <w:r>
               <w:rPr>
                 <w:rStyle w:val="Hypertextovodkaz"/>
                 <w:noProof/>
               </w:rPr>
-              <w:t>Publikační vědecké výstupy</w:t>
+              <w:t>Případové studie vyhodnocení čerpacích zkoušek</w:t>
             </w:r>
             <w:r>
               <w:rPr>
@@ -2107,7 +1473,7 @@
                 <w:noProof/>
                 <w:webHidden/>
               </w:rPr>
-              <w:instrText xml:space="preserve"> PAGEREF _Toc523065272 \h </w:instrText>
+              <w:instrText xml:space="preserve"> PAGEREF _Toc523390852 \h </w:instrText>
             </w:r>
             <w:r>
               <w:rPr>
@@ -2127,7 +1493,7 @@
                 <w:noProof/>
                 <w:webHidden/>
               </w:rPr>
-              <w:t>16</w:t>
+              <w:t>15</w:t>
             </w:r>
             <w:r>
               <w:rPr>
@@ -2142,7 +1508,7 @@
           <w:pPr>
             <w:pStyle w:val="Obsah1"/>
             <w:tabs>
-              <w:tab w:val="right" w:leader="dot" w:pos="9062"/>
+              <w:tab w:val="right" w:leader="dot" w:pos="5547"/>
             </w:tabs>
             <w:rPr>
               <w:rFonts w:asciiTheme="minorHAnsi" w:eastAsiaTheme="minorEastAsia" w:hAnsiTheme="minorHAnsi"/>
@@ -2151,13 +1517,13 @@
               <w:lang w:eastAsia="cs-CZ"/>
             </w:rPr>
           </w:pPr>
-          <w:hyperlink w:anchor="_Toc523065273" w:history="1">
+          <w:hyperlink w:anchor="_Toc523390853" w:history="1">
             <w:r>
               <w:rPr>
                 <w:rStyle w:val="Hypertextovodkaz"/>
                 <w:noProof/>
               </w:rPr>
-              <w:t>Granty</w:t>
+              <w:t>Závěr</w:t>
             </w:r>
             <w:r>
               <w:rPr>
@@ -2178,7 +1544,7 @@
                 <w:noProof/>
                 <w:webHidden/>
               </w:rPr>
-              <w:instrText xml:space="preserve"> PAGEREF _Toc523065273 \h </w:instrText>
+              <w:instrText xml:space="preserve"> PAGEREF _Toc523390853 \h </w:instrText>
             </w:r>
             <w:r>
               <w:rPr>
@@ -2198,7 +1564,7 @@
                 <w:noProof/>
                 <w:webHidden/>
               </w:rPr>
-              <w:t>17</w:t>
+              <w:t>16</w:t>
             </w:r>
             <w:r>
               <w:rPr>
@@ -2210,6 +1576,211 @@
           </w:hyperlink>
         </w:p>
         <w:p>
+          <w:pPr>
+            <w:pStyle w:val="Obsah1"/>
+            <w:tabs>
+              <w:tab w:val="right" w:leader="dot" w:pos="5547"/>
+            </w:tabs>
+            <w:rPr>
+              <w:rFonts w:asciiTheme="minorHAnsi" w:eastAsiaTheme="minorEastAsia" w:hAnsiTheme="minorHAnsi"/>
+              <w:noProof/>
+              <w:sz w:val="22"/>
+              <w:lang w:eastAsia="cs-CZ"/>
+            </w:rPr>
+          </w:pPr>
+          <w:hyperlink w:anchor="_Toc523390854" w:history="1">
+            <w:r>
+              <w:rPr>
+                <w:rStyle w:val="Hypertextovodkaz"/>
+                <w:noProof/>
+              </w:rPr>
+              <w:t>Strukturovaný životopis</w:t>
+            </w:r>
+            <w:r>
+              <w:rPr>
+                <w:noProof/>
+                <w:webHidden/>
+              </w:rPr>
+              <w:tab/>
+            </w:r>
+            <w:r>
+              <w:rPr>
+                <w:noProof/>
+                <w:webHidden/>
+              </w:rPr>
+              <w:fldChar w:fldCharType="begin"/>
+            </w:r>
+            <w:r>
+              <w:rPr>
+                <w:noProof/>
+                <w:webHidden/>
+              </w:rPr>
+              <w:instrText xml:space="preserve"> PAGEREF _Toc523390854 \h </w:instrText>
+            </w:r>
+            <w:r>
+              <w:rPr>
+                <w:noProof/>
+                <w:webHidden/>
+              </w:rPr>
+            </w:r>
+            <w:r>
+              <w:rPr>
+                <w:noProof/>
+                <w:webHidden/>
+              </w:rPr>
+              <w:fldChar w:fldCharType="separate"/>
+            </w:r>
+            <w:r>
+              <w:rPr>
+                <w:noProof/>
+                <w:webHidden/>
+              </w:rPr>
+              <w:t>19</w:t>
+            </w:r>
+            <w:r>
+              <w:rPr>
+                <w:noProof/>
+                <w:webHidden/>
+              </w:rPr>
+              <w:fldChar w:fldCharType="end"/>
+            </w:r>
+          </w:hyperlink>
+        </w:p>
+        <w:p>
+          <w:pPr>
+            <w:pStyle w:val="Obsah1"/>
+            <w:tabs>
+              <w:tab w:val="right" w:leader="dot" w:pos="5547"/>
+            </w:tabs>
+            <w:rPr>
+              <w:rFonts w:asciiTheme="minorHAnsi" w:eastAsiaTheme="minorEastAsia" w:hAnsiTheme="minorHAnsi"/>
+              <w:noProof/>
+              <w:sz w:val="22"/>
+              <w:lang w:eastAsia="cs-CZ"/>
+            </w:rPr>
+          </w:pPr>
+          <w:hyperlink w:anchor="_Toc523390855" w:history="1">
+            <w:r>
+              <w:rPr>
+                <w:rStyle w:val="Hypertextovodkaz"/>
+                <w:noProof/>
+              </w:rPr>
+              <w:t>Publikační vědecké výstupy</w:t>
+            </w:r>
+            <w:r>
+              <w:rPr>
+                <w:noProof/>
+                <w:webHidden/>
+              </w:rPr>
+              <w:tab/>
+            </w:r>
+            <w:r>
+              <w:rPr>
+                <w:noProof/>
+                <w:webHidden/>
+              </w:rPr>
+              <w:fldChar w:fldCharType="begin"/>
+            </w:r>
+            <w:r>
+              <w:rPr>
+                <w:noProof/>
+                <w:webHidden/>
+              </w:rPr>
+              <w:instrText xml:space="preserve"> PAGEREF _Toc523390855 \h </w:instrText>
+            </w:r>
+            <w:r>
+              <w:rPr>
+                <w:noProof/>
+                <w:webHidden/>
+              </w:rPr>
+            </w:r>
+            <w:r>
+              <w:rPr>
+                <w:noProof/>
+                <w:webHidden/>
+              </w:rPr>
+              <w:fldChar w:fldCharType="separate"/>
+            </w:r>
+            <w:r>
+              <w:rPr>
+                <w:noProof/>
+                <w:webHidden/>
+              </w:rPr>
+              <w:t>21</w:t>
+            </w:r>
+            <w:r>
+              <w:rPr>
+                <w:noProof/>
+                <w:webHidden/>
+              </w:rPr>
+              <w:fldChar w:fldCharType="end"/>
+            </w:r>
+          </w:hyperlink>
+        </w:p>
+        <w:p>
+          <w:pPr>
+            <w:pStyle w:val="Obsah1"/>
+            <w:tabs>
+              <w:tab w:val="right" w:leader="dot" w:pos="5547"/>
+            </w:tabs>
+          </w:pPr>
+          <w:hyperlink w:anchor="_Toc523390856" w:history="1">
+            <w:r>
+              <w:rPr>
+                <w:rStyle w:val="Hypertextovodkaz"/>
+                <w:noProof/>
+              </w:rPr>
+              <w:t>Granty</w:t>
+            </w:r>
+            <w:r>
+              <w:rPr>
+                <w:noProof/>
+                <w:webHidden/>
+              </w:rPr>
+              <w:tab/>
+            </w:r>
+            <w:r>
+              <w:rPr>
+                <w:noProof/>
+                <w:webHidden/>
+              </w:rPr>
+              <w:fldChar w:fldCharType="begin"/>
+            </w:r>
+            <w:r>
+              <w:rPr>
+                <w:noProof/>
+                <w:webHidden/>
+              </w:rPr>
+              <w:instrText xml:space="preserve"> PAGEREF _Toc523390856 \h </w:instrText>
+            </w:r>
+            <w:r>
+              <w:rPr>
+                <w:noProof/>
+                <w:webHidden/>
+              </w:rPr>
+            </w:r>
+            <w:r>
+              <w:rPr>
+                <w:noProof/>
+                <w:webHidden/>
+              </w:rPr>
+              <w:fldChar w:fldCharType="separate"/>
+            </w:r>
+            <w:r>
+              <w:rPr>
+                <w:noProof/>
+                <w:webHidden/>
+              </w:rPr>
+              <w:t>22</w:t>
+            </w:r>
+            <w:r>
+              <w:rPr>
+                <w:noProof/>
+                <w:webHidden/>
+              </w:rPr>
+              <w:fldChar w:fldCharType="end"/>
+            </w:r>
+          </w:hyperlink>
           <w:r>
             <w:rPr>
               <w:b/>
@@ -2220,21 +1791,12 @@
         </w:p>
       </w:sdtContent>
     </w:sdt>
-    <w:p/>
-    <w:p>
-      <w:pPr>
-        <w:spacing w:before="0" w:after="160" w:line="259" w:lineRule="auto"/>
+    <w:p>
+      <w:pPr>
+        <w:pStyle w:val="Nadpis1"/>
       </w:pPr>
       <w:bookmarkStart w:id="15" w:name="_Toc522002895"/>
-      <w:r>
-        <w:br w:type="page"/>
-      </w:r>
-    </w:p>
-    <w:p>
-      <w:pPr>
-        <w:pStyle w:val="Nadpis1"/>
-      </w:pPr>
-      <w:bookmarkStart w:id="16" w:name="_Toc523065259"/>
+      <w:bookmarkStart w:id="16" w:name="_Toc523390846"/>
       <w:r>
         <w:lastRenderedPageBreak/>
         <w:t>Úvod</w:t>
@@ -2256,7 +1818,162 @@
           <w:rFonts w:cs="Times New Roman"/>
           <w:szCs w:val="24"/>
         </w:rPr>
-        <w:t xml:space="preserve">V souvislosti s diskutovanými změnami klimatu jsou mnohdy zdroje podzemní vody uváděny jako jedna z oblastí, kde může dojít k nežádoucím změnám, z toho důvodu je důležité se touto problematikou zabývat, hledat nová řešení a zpřesňovat ta stávající. Pro Českou republiku jsou zdroje podzemních vod jedním ze základních zdrojů pitné vody, v nezanedbatelné míře jsou také využívány při zemědělské a průmyslové výrobě. V současnosti můžeme pozorovat na mnoha místech České republiky začínající problémy s touto komoditou, například vznikající a dlouhodobě trvající úbytky zásob v oblastech s nižší srážkovým úhrnem.  </w:t>
+        <w:t xml:space="preserve">Tématem disertační práce je modelování </w:t>
+      </w:r>
+      <w:r>
+        <w:rPr>
+          <w:rFonts w:cs="Times New Roman"/>
+          <w:szCs w:val="24"/>
+        </w:rPr>
+        <w:t>h</w:t>
+      </w:r>
+      <w:r>
+        <w:rPr>
+          <w:rFonts w:cs="Times New Roman"/>
+          <w:szCs w:val="24"/>
+        </w:rPr>
+        <w:t>ydrodynamické zkoušky na reálném vrtu</w:t>
+      </w:r>
+      <w:r>
+        <w:rPr>
+          <w:rFonts w:cs="Times New Roman"/>
+          <w:szCs w:val="24"/>
+        </w:rPr>
+        <w:t xml:space="preserve">. Předmětem </w:t>
+      </w:r>
+      <w:r>
+        <w:rPr>
+          <w:rFonts w:cs="Times New Roman"/>
+          <w:szCs w:val="24"/>
+        </w:rPr>
+        <w:t xml:space="preserve">modelování je stanovení dodatečných hydraulických </w:t>
+      </w:r>
+      <w:r>
+        <w:rPr>
+          <w:rFonts w:cs="Times New Roman"/>
+          <w:szCs w:val="24"/>
+        </w:rPr>
+        <w:t>parametrů reálného vrtu</w:t>
+      </w:r>
+      <w:r>
+        <w:rPr>
+          <w:rFonts w:cs="Times New Roman"/>
+          <w:szCs w:val="24"/>
+        </w:rPr>
+        <w:t xml:space="preserve">, tedy </w:t>
+      </w:r>
+      <w:r>
+        <w:rPr>
+          <w:rFonts w:cs="Times New Roman"/>
+          <w:szCs w:val="24"/>
+        </w:rPr>
+        <w:t xml:space="preserve">dodatečných odporů </w:t>
+      </w:r>
+      <w:r>
+        <w:rPr>
+          <w:rFonts w:cs="Times New Roman"/>
+          <w:szCs w:val="24"/>
+        </w:rPr>
+        <w:t xml:space="preserve">a vlivu vlastního objemu </w:t>
+      </w:r>
+      <w:r>
+        <w:rPr>
+          <w:rFonts w:cs="Times New Roman"/>
+          <w:szCs w:val="24"/>
+        </w:rPr>
+        <w:t xml:space="preserve">vrtu z dat hydrodynamické zkoušky. K tomuto účelu </w:t>
+      </w:r>
+      <w:r>
+        <w:rPr>
+          <w:rFonts w:cs="Times New Roman"/>
+          <w:szCs w:val="24"/>
+        </w:rPr>
+        <w:t>autor práce</w:t>
+      </w:r>
+      <w:r>
+        <w:rPr>
+          <w:rFonts w:cs="Times New Roman"/>
+          <w:szCs w:val="24"/>
+        </w:rPr>
+        <w:t xml:space="preserve"> </w:t>
+      </w:r>
+      <w:r>
+        <w:rPr>
+          <w:rFonts w:cs="Times New Roman"/>
+          <w:szCs w:val="24"/>
+        </w:rPr>
+        <w:t>sestavil</w:t>
+      </w:r>
+      <w:r>
+        <w:rPr>
+          <w:rFonts w:cs="Times New Roman"/>
+          <w:szCs w:val="24"/>
+        </w:rPr>
+        <w:t xml:space="preserve"> aplikační program, který </w:t>
+      </w:r>
+      <w:r>
+        <w:rPr>
+          <w:rFonts w:cs="Times New Roman"/>
+          <w:szCs w:val="24"/>
+        </w:rPr>
+        <w:t>je</w:t>
+      </w:r>
+      <w:r>
+        <w:rPr>
+          <w:rFonts w:cs="Times New Roman"/>
+          <w:szCs w:val="24"/>
+        </w:rPr>
+        <w:t xml:space="preserve"> jedním z hlavních výstupů práce.</w:t>
+      </w:r>
+      <w:r>
+        <w:rPr>
+          <w:rFonts w:cs="Times New Roman"/>
+          <w:szCs w:val="24"/>
+        </w:rPr>
+        <w:t xml:space="preserve"> Výsledný model je</w:t>
+      </w:r>
+      <w:r>
+        <w:rPr>
+          <w:rFonts w:cs="Times New Roman"/>
+          <w:szCs w:val="24"/>
+        </w:rPr>
+        <w:t xml:space="preserve"> založen na analytickém </w:t>
+      </w:r>
+      <w:r>
+        <w:rPr>
+          <w:rFonts w:cs="Times New Roman"/>
+          <w:szCs w:val="24"/>
+        </w:rPr>
+        <w:t xml:space="preserve">řešení proudění podzemní vody k vrtu s vlivem dodatečných odporů a vlastního objemu vrtu. </w:t>
+      </w:r>
+      <w:r>
+        <w:rPr>
+          <w:rFonts w:cs="Times New Roman"/>
+          <w:szCs w:val="24"/>
+        </w:rPr>
+        <w:t xml:space="preserve">V první částí práce se autor věnuje popisu aplikačního softwaru včetně </w:t>
+      </w:r>
+      <w:r>
+        <w:rPr>
+          <w:rFonts w:cs="Times New Roman"/>
+          <w:szCs w:val="24"/>
+        </w:rPr>
+        <w:t xml:space="preserve">rozboru základních analytických metod, které byly do programu implementovány a uživatelského návodu. Následně jsou představena možnosti využití nástroje pro analytické zpracování reálných terénních dat. Pro tento účel byly vymezeny dvě zájmové lokality, na kterých byly provedeny čerpací zkoušky a následné vyhodnocení pomocí zde popisovaného programu. Hlavní pozornost je věnování vyhodnocení parametrů reálného vrtu v kontextu </w:t>
+      </w:r>
+      <w:r>
+        <w:rPr>
+          <w:rFonts w:cs="Times New Roman"/>
+          <w:szCs w:val="24"/>
+        </w:rPr>
+        <w:lastRenderedPageBreak/>
+        <w:t>hodnocení</w:t>
+      </w:r>
+      <w:r>
+        <w:rPr>
+          <w:rFonts w:cs="Times New Roman"/>
+          <w:szCs w:val="24"/>
+        </w:rPr>
+        <w:t xml:space="preserve"> provedené regenerace vrtu nebo posouzení stavu jímacího objektu.</w:t>
       </w:r>
     </w:p>
     <w:p>
@@ -2268,105 +1985,6 @@
           <w:szCs w:val="24"/>
         </w:rPr>
       </w:pPr>
-      <w:r>
-        <w:rPr>
-          <w:rFonts w:cs="Times New Roman"/>
-          <w:szCs w:val="24"/>
-        </w:rPr>
-        <w:t xml:space="preserve">Hydrogeologická prostředí jsou velmi často heterogenní, nicméně popis aktuálního stavu zásob podzemních vod a s tím </w:t>
-      </w:r>
-      <w:r>
-        <w:rPr>
-          <w:rFonts w:cs="Times New Roman"/>
-          <w:szCs w:val="24"/>
-        </w:rPr>
-        <w:t xml:space="preserve">související fyzikální charakterizace prostředí v kontextu dlouhodobého využívání zásob podzemních vod je nezbytná. Hydrodynamická zkouška patří mezi základní v praxi využívané metody pro stanovení hydraulických charakteristik zvodnělých vrstev. Mezi hlavní vyhodnocované parametry kolektoru </w:t>
-      </w:r>
-      <w:r>
-        <w:rPr>
-          <w:rFonts w:cs="Times New Roman"/>
-          <w:szCs w:val="24"/>
-        </w:rPr>
-        <w:t xml:space="preserve">řadíme </w:t>
-      </w:r>
-      <w:proofErr w:type="spellStart"/>
-      <w:r>
-        <w:rPr>
-          <w:rFonts w:cs="Times New Roman"/>
-          <w:szCs w:val="24"/>
-        </w:rPr>
-        <w:t>transmisivitu</w:t>
-      </w:r>
-      <w:proofErr w:type="spellEnd"/>
-      <w:r>
-        <w:rPr>
-          <w:rFonts w:cs="Times New Roman"/>
-          <w:szCs w:val="24"/>
-        </w:rPr>
-        <w:t xml:space="preserve"> a </w:t>
-      </w:r>
-      <w:proofErr w:type="spellStart"/>
-      <w:r>
-        <w:rPr>
-          <w:rFonts w:cs="Times New Roman"/>
-          <w:szCs w:val="24"/>
-        </w:rPr>
-        <w:t>storativitu</w:t>
-      </w:r>
-      <w:proofErr w:type="spellEnd"/>
-      <w:r>
-        <w:rPr>
-          <w:rFonts w:cs="Times New Roman"/>
-          <w:szCs w:val="24"/>
-        </w:rPr>
-        <w:t>. Tyto dva hlavní parametry definuj</w:t>
-      </w:r>
-      <w:r>
-        <w:rPr>
-          <w:rFonts w:cs="Times New Roman"/>
-          <w:szCs w:val="24"/>
-        </w:rPr>
-        <w:t xml:space="preserve">í základní fyzikální vlastnosti </w:t>
-      </w:r>
-      <w:proofErr w:type="spellStart"/>
-      <w:r>
-        <w:rPr>
-          <w:rFonts w:cs="Times New Roman"/>
-          <w:szCs w:val="24"/>
-        </w:rPr>
-        <w:t>zvodně</w:t>
-      </w:r>
-      <w:proofErr w:type="spellEnd"/>
-      <w:r>
-        <w:rPr>
-          <w:rFonts w:cs="Times New Roman"/>
-          <w:szCs w:val="24"/>
-        </w:rPr>
-        <w:t>, pro jejichž stanovení se používají metody odvozené z analytického řešení základní rovnice proudění podzemní vody, které byly odvozené za předpokladu ideálního vrt. Jsou zde však další parametry definující skutečný stav vrtu a jeho nejbližšího okolí v průběhu hydrodynamické zkoušky, které nejsou zahrnuty v řešení ideálního vrtu, v podobě dodat</w:t>
-      </w:r>
-      <w:r>
-        <w:rPr>
-          <w:rFonts w:cs="Times New Roman"/>
-          <w:szCs w:val="24"/>
-        </w:rPr>
-        <w:t xml:space="preserve">ečných odporů a </w:t>
-      </w:r>
-      <w:proofErr w:type="spellStart"/>
-      <w:r>
-        <w:rPr>
-          <w:rFonts w:cs="Times New Roman"/>
-          <w:szCs w:val="24"/>
-        </w:rPr>
-        <w:t>storativity</w:t>
-      </w:r>
-      <w:proofErr w:type="spellEnd"/>
-      <w:r>
-        <w:rPr>
-          <w:rFonts w:cs="Times New Roman"/>
-          <w:szCs w:val="24"/>
-        </w:rPr>
-        <w:t xml:space="preserve"> vrtu. Tyto dva parametry se v běžně používaných metodách pro vyhodnocování hydrodynamických zkoušek nezohledňují, přestože jejich zanedbání, může vést k chybnému vyhodnocení skutečného stavu hydrogeologického prostředí a stavu vrtu. Z důvodu dále navazujících činností, ale také časové a energetické náročnosti pořízení dat z hydrodynamických zkoušek je žádoucí, těmto chybným analýzám předejít nebo maximálně minimalizovat jejich dopad. Znalost hodnoty dodatečných odporů je nezbytná při stanovení propustnosti a průtočnosti z dat snížení hladiny podzemní vody v podmínkách ustáleného proudění a dále může sloužit jako základní kritérium při posuzování regenerace vrtu s ohledem na změny hydraulických parametrů vrtu před a po zásahu. </w:t>
-      </w:r>
     </w:p>
     <w:p>
       <w:pPr>
@@ -2377,231 +1995,42 @@
           <w:szCs w:val="24"/>
         </w:rPr>
       </w:pPr>
-      <w:r>
-        <w:rPr>
-          <w:rFonts w:cs="Times New Roman"/>
-          <w:szCs w:val="24"/>
-        </w:rPr>
-        <w:t xml:space="preserve">Tématem disertační práce je modelování </w:t>
-      </w:r>
-      <w:r>
-        <w:rPr>
-          <w:rFonts w:cs="Times New Roman"/>
-          <w:szCs w:val="24"/>
-        </w:rPr>
-        <w:t>h</w:t>
-      </w:r>
-      <w:r>
-        <w:rPr>
-          <w:rFonts w:cs="Times New Roman"/>
-          <w:szCs w:val="24"/>
-        </w:rPr>
-        <w:t>ydrodynamické zkoušky na reálném vrtu</w:t>
-      </w:r>
-      <w:r>
-        <w:rPr>
-          <w:rFonts w:cs="Times New Roman"/>
-          <w:szCs w:val="24"/>
-        </w:rPr>
-        <w:t xml:space="preserve">. Předmětem </w:t>
-      </w:r>
-      <w:r>
-        <w:rPr>
-          <w:rFonts w:cs="Times New Roman"/>
-          <w:szCs w:val="24"/>
-        </w:rPr>
-        <w:t xml:space="preserve">modelování je stanovení dodatečných hydraulických </w:t>
-      </w:r>
-      <w:r>
-        <w:rPr>
-          <w:rFonts w:cs="Times New Roman"/>
-          <w:szCs w:val="24"/>
-        </w:rPr>
-        <w:t>parametrů reálného vrtu</w:t>
-      </w:r>
-      <w:r>
-        <w:rPr>
-          <w:rFonts w:cs="Times New Roman"/>
-          <w:szCs w:val="24"/>
-        </w:rPr>
-        <w:t xml:space="preserve">, tedy </w:t>
-      </w:r>
-      <w:r>
-        <w:rPr>
-          <w:rFonts w:cs="Times New Roman"/>
-          <w:szCs w:val="24"/>
-        </w:rPr>
-        <w:t xml:space="preserve">dodatečných odporů </w:t>
-      </w:r>
-      <w:r>
-        <w:rPr>
-          <w:rFonts w:cs="Times New Roman"/>
-          <w:szCs w:val="24"/>
-        </w:rPr>
-        <w:t xml:space="preserve">a vlivu vlastního objemu </w:t>
-      </w:r>
-      <w:r>
-        <w:rPr>
-          <w:rFonts w:cs="Times New Roman"/>
-          <w:szCs w:val="24"/>
-        </w:rPr>
-        <w:t xml:space="preserve">vrtu z dat hydrodynamické zkoušky. K tomuto </w:t>
-      </w:r>
-      <w:r>
-        <w:rPr>
-          <w:rFonts w:cs="Times New Roman"/>
-          <w:szCs w:val="24"/>
-        </w:rPr>
+    </w:p>
+    <w:p>
+      <w:pPr>
+        <w:rPr>
+          <w:rFonts w:cs="Times New Roman"/>
+          <w:szCs w:val="24"/>
+        </w:rPr>
+      </w:pPr>
+    </w:p>
+    <w:p>
+      <w:pPr>
+        <w:rPr>
+          <w:rFonts w:cs="Times New Roman"/>
+          <w:szCs w:val="24"/>
+        </w:rPr>
+      </w:pPr>
+      <w:r>
+        <w:rPr>
+          <w:rFonts w:cs="Times New Roman"/>
+          <w:szCs w:val="24"/>
+        </w:rPr>
+        <w:br w:type="page"/>
+      </w:r>
+    </w:p>
+    <w:p>
+      <w:pPr>
+        <w:pStyle w:val="Nadpis1"/>
+      </w:pPr>
+      <w:bookmarkStart w:id="17" w:name="_Toc522002897"/>
+      <w:bookmarkStart w:id="18" w:name="_Toc523390847"/>
+      <w:r>
         <w:lastRenderedPageBreak/>
-        <w:t xml:space="preserve">účelu </w:t>
-      </w:r>
-      <w:r>
-        <w:rPr>
-          <w:rFonts w:cs="Times New Roman"/>
-          <w:szCs w:val="24"/>
-        </w:rPr>
-        <w:t>autor práce</w:t>
-      </w:r>
-      <w:r>
-        <w:rPr>
-          <w:rFonts w:cs="Times New Roman"/>
-          <w:szCs w:val="24"/>
-        </w:rPr>
-        <w:t xml:space="preserve"> </w:t>
-      </w:r>
-      <w:r>
-        <w:rPr>
-          <w:rFonts w:cs="Times New Roman"/>
-          <w:szCs w:val="24"/>
-        </w:rPr>
-        <w:t>sestavil</w:t>
-      </w:r>
-      <w:r>
-        <w:rPr>
-          <w:rFonts w:cs="Times New Roman"/>
-          <w:szCs w:val="24"/>
-        </w:rPr>
-        <w:t xml:space="preserve"> aplikační program, který </w:t>
-      </w:r>
-      <w:r>
-        <w:rPr>
-          <w:rFonts w:cs="Times New Roman"/>
-          <w:szCs w:val="24"/>
-        </w:rPr>
-        <w:t>je</w:t>
-      </w:r>
-      <w:r>
-        <w:rPr>
-          <w:rFonts w:cs="Times New Roman"/>
-          <w:szCs w:val="24"/>
-        </w:rPr>
-        <w:t xml:space="preserve"> jedním z hlavních výstupů práce.</w:t>
-      </w:r>
-      <w:r>
-        <w:rPr>
-          <w:rFonts w:cs="Times New Roman"/>
-          <w:szCs w:val="24"/>
-        </w:rPr>
-        <w:t xml:space="preserve"> Výsledný model je</w:t>
-      </w:r>
-      <w:r>
-        <w:rPr>
-          <w:rFonts w:cs="Times New Roman"/>
-          <w:szCs w:val="24"/>
-        </w:rPr>
-        <w:t xml:space="preserve"> založen na analytickém </w:t>
-      </w:r>
-      <w:r>
-        <w:rPr>
-          <w:rFonts w:cs="Times New Roman"/>
-          <w:szCs w:val="24"/>
-        </w:rPr>
-        <w:t xml:space="preserve">řešení proudění podzemní vody k vrtu s vlivem dodatečných odporů a vlastního objemu vrtu. </w:t>
-      </w:r>
-      <w:r>
-        <w:rPr>
-          <w:rFonts w:cs="Times New Roman"/>
-          <w:szCs w:val="24"/>
-        </w:rPr>
-        <w:t>V ú</w:t>
-      </w:r>
-      <w:r>
-        <w:rPr>
-          <w:rFonts w:cs="Times New Roman"/>
-          <w:szCs w:val="24"/>
-        </w:rPr>
-        <w:t>vodní část disertační práce</w:t>
-      </w:r>
-      <w:r>
-        <w:rPr>
-          <w:rFonts w:cs="Times New Roman"/>
-          <w:szCs w:val="24"/>
-        </w:rPr>
-        <w:t xml:space="preserve"> se autor věnuje vymezení metodiky zpracování</w:t>
-      </w:r>
-      <w:r>
-        <w:rPr>
-          <w:rFonts w:cs="Times New Roman"/>
-          <w:szCs w:val="24"/>
-        </w:rPr>
-        <w:t xml:space="preserve"> a překládaným cílům disertační práce.  Následující část předkládané práce obsahuje stručných přehled dané problematiky v podobě literární rešerše. V první části je uveden základní popis a charakteristika hydrogeologického prostředí, následuje fyzikální popis proudění v horninovém prostředí a jeho limity. V poslední části této kapitoly se autor věnuje popisu hydrodynamické zkoušky v podobě proudění podzemní vody v okolí vrtu, včetně charakterizace parametrů dodatečných odporů a </w:t>
-      </w:r>
-      <w:proofErr w:type="spellStart"/>
-      <w:r>
-        <w:rPr>
-          <w:rFonts w:cs="Times New Roman"/>
-          <w:szCs w:val="24"/>
-        </w:rPr>
-        <w:t>storativity</w:t>
-      </w:r>
-      <w:proofErr w:type="spellEnd"/>
-      <w:r>
-        <w:rPr>
-          <w:rFonts w:cs="Times New Roman"/>
-          <w:szCs w:val="24"/>
-        </w:rPr>
-        <w:t xml:space="preserve"> vrtu.</w:t>
-      </w:r>
-      <w:r>
-        <w:rPr>
-          <w:rFonts w:cs="Times New Roman"/>
-          <w:szCs w:val="24"/>
-        </w:rPr>
-        <w:t xml:space="preserve"> Zpracováním výsledků je věnována následující kapitola označená jako vlastní práce. Kde dochází k metodickému zpracování terénních dat z čerpacích zkoušek dle postupů vycházejících z teoretické části, stanovených cílů a metodických postupů. Závěrečná část je věnována zhodnocení dosažených výsledků práce a předkládá možné doporučení pro danou problematiku.</w:t>
-      </w:r>
-    </w:p>
-    <w:p>
-      <w:pPr>
-        <w:rPr>
-          <w:rFonts w:cs="Times New Roman"/>
-          <w:szCs w:val="24"/>
-        </w:rPr>
-      </w:pPr>
-    </w:p>
-    <w:p>
-      <w:pPr>
-        <w:rPr>
-          <w:rFonts w:cs="Times New Roman"/>
-          <w:szCs w:val="24"/>
-        </w:rPr>
-      </w:pPr>
-      <w:r>
-        <w:rPr>
-          <w:rFonts w:cs="Times New Roman"/>
-          <w:szCs w:val="24"/>
-        </w:rPr>
-        <w:br w:type="page"/>
-      </w:r>
-    </w:p>
-    <w:p>
-      <w:pPr>
-        <w:pStyle w:val="Nadpis1"/>
-      </w:pPr>
-      <w:bookmarkStart w:id="17" w:name="_Toc522002897"/>
-      <w:bookmarkStart w:id="18" w:name="_Toc523065260"/>
-      <w:r>
-        <w:lastRenderedPageBreak/>
-        <w:t>Cíle práce</w:t>
+        <w:t xml:space="preserve">Cíle </w:t>
+      </w:r>
+      <w:r>
+        <w:t>práce</w:t>
       </w:r>
       <w:bookmarkEnd w:id="17"/>
       <w:bookmarkEnd w:id="18"/>
@@ -2626,7 +2055,14 @@
           <w:rFonts w:cs="Times New Roman"/>
           <w:szCs w:val="24"/>
         </w:rPr>
-        <w:t>Teoretická část práce se zabývá problematikou proudění podzemních vod, vyhodnocováním dat čerpacích zkoušek a parametrů skutečného vrtu.</w:t>
+        <w:t>Teoretický popis problematiky</w:t>
+      </w:r>
+      <w:r>
+        <w:rPr>
+          <w:rFonts w:cs="Times New Roman"/>
+          <w:szCs w:val="24"/>
+        </w:rPr>
+        <w:t xml:space="preserve"> proudění podzemních vod, vyhodnocováním dat čerpacích zkoušek a parametrů skutečného vrtu.</w:t>
       </w:r>
     </w:p>
     <w:p>
@@ -2849,405 +2285,34 @@
           <w:rFonts w:cs="Times New Roman"/>
           <w:szCs w:val="24"/>
         </w:rPr>
+        <w:lastRenderedPageBreak/>
         <w:t>Ověření a validace metod pro určení charakteristik skutečného vrtu na terénních datech čerpací zkoušky, pomocí aplikačního softwaru.</w:t>
       </w:r>
     </w:p>
     <w:p>
       <w:pPr>
-        <w:rPr>
-          <w:rFonts w:cs="Times New Roman"/>
-          <w:szCs w:val="24"/>
-        </w:rPr>
-      </w:pPr>
-    </w:p>
-    <w:p>
-      <w:pPr>
-        <w:ind w:firstLine="360"/>
-        <w:jc w:val="both"/>
-        <w:rPr>
-          <w:rFonts w:cs="Times New Roman"/>
-          <w:color w:val="FF0000"/>
-          <w:szCs w:val="24"/>
-        </w:rPr>
-      </w:pPr>
-      <w:r>
-        <w:rPr>
-          <w:rFonts w:cs="Times New Roman"/>
-          <w:szCs w:val="24"/>
-        </w:rPr>
-        <w:t xml:space="preserve">Hlavním cílem práce je sestavení modelu pro vyhodnocení dodatečných odporů a </w:t>
-      </w:r>
-      <w:proofErr w:type="spellStart"/>
-      <w:r>
-        <w:rPr>
-          <w:rFonts w:cs="Times New Roman"/>
-          <w:szCs w:val="24"/>
-        </w:rPr>
-        <w:t>storativity</w:t>
-      </w:r>
-      <w:proofErr w:type="spellEnd"/>
-      <w:r>
-        <w:rPr>
-          <w:rFonts w:cs="Times New Roman"/>
-          <w:szCs w:val="24"/>
-        </w:rPr>
-        <w:t xml:space="preserve"> vrtu </w:t>
-      </w:r>
-      <w:r>
-        <w:rPr>
-          <w:rFonts w:cs="Times New Roman"/>
-          <w:szCs w:val="24"/>
-        </w:rPr>
-        <w:t xml:space="preserve">z </w:t>
-      </w:r>
-      <w:r>
-        <w:rPr>
-          <w:rFonts w:cs="Times New Roman"/>
-          <w:szCs w:val="24"/>
-        </w:rPr>
-        <w:t xml:space="preserve">dat hydrodynamických </w:t>
-      </w:r>
-      <w:r>
-        <w:rPr>
-          <w:rFonts w:cs="Times New Roman"/>
-          <w:szCs w:val="24"/>
-        </w:rPr>
-        <w:t xml:space="preserve">zkoušek. Samotný model bude založen na analytickém řešení snížení hladiny podzemní vody s vlivem těchto faktorů. </w:t>
-      </w:r>
-      <w:r>
-        <w:rPr>
-          <w:rFonts w:cs="Times New Roman"/>
-          <w:szCs w:val="24"/>
-        </w:rPr>
-        <w:t xml:space="preserve">Dodatečné odpory a </w:t>
-      </w:r>
-      <w:proofErr w:type="spellStart"/>
-      <w:r>
-        <w:rPr>
-          <w:rFonts w:cs="Times New Roman"/>
-          <w:szCs w:val="24"/>
-        </w:rPr>
-        <w:t>storativita</w:t>
-      </w:r>
-      <w:proofErr w:type="spellEnd"/>
-      <w:r>
-        <w:rPr>
-          <w:rFonts w:cs="Times New Roman"/>
-          <w:szCs w:val="24"/>
-        </w:rPr>
-        <w:t xml:space="preserve"> vrtu jsou faktory, které ovlivňují průběh hydrodynamické zkoušk</w:t>
-      </w:r>
-      <w:r>
-        <w:rPr>
-          <w:rFonts w:cs="Times New Roman"/>
-          <w:szCs w:val="24"/>
-        </w:rPr>
-        <w:t>y a způsobují rozdíl ve skutečně</w:t>
-      </w:r>
-      <w:r>
-        <w:rPr>
-          <w:rFonts w:cs="Times New Roman"/>
-          <w:szCs w:val="24"/>
-        </w:rPr>
-        <w:t xml:space="preserve"> měřených hodnotách snížení hladiny oproti</w:t>
-      </w:r>
-      <w:r>
-        <w:rPr>
-          <w:rFonts w:cs="Times New Roman"/>
-          <w:szCs w:val="24"/>
-        </w:rPr>
-        <w:t xml:space="preserve"> teoretickému snížení</w:t>
-      </w:r>
-      <w:r>
-        <w:rPr>
-          <w:rFonts w:cs="Times New Roman"/>
-          <w:szCs w:val="24"/>
-        </w:rPr>
-        <w:t xml:space="preserve">, které je založeno na </w:t>
-      </w:r>
-      <w:proofErr w:type="spellStart"/>
-      <w:r>
-        <w:rPr>
-          <w:rFonts w:cs="Times New Roman"/>
-          <w:szCs w:val="24"/>
-        </w:rPr>
-        <w:t>Theis</w:t>
-      </w:r>
-      <w:r>
-        <w:rPr>
-          <w:rFonts w:cs="Times New Roman"/>
-          <w:szCs w:val="24"/>
-        </w:rPr>
-        <w:t>ově</w:t>
-      </w:r>
-      <w:proofErr w:type="spellEnd"/>
-      <w:r>
-        <w:rPr>
-          <w:rFonts w:cs="Times New Roman"/>
-          <w:szCs w:val="24"/>
-        </w:rPr>
-        <w:t xml:space="preserve"> </w:t>
-      </w:r>
-      <w:r>
-        <w:rPr>
-          <w:rFonts w:cs="Times New Roman"/>
-          <w:szCs w:val="24"/>
-        </w:rPr>
-        <w:t>modelu snížení hladiny podzemní vody.</w:t>
-      </w:r>
-      <w:r>
-        <w:rPr>
-          <w:rFonts w:cs="Times New Roman"/>
-          <w:szCs w:val="24"/>
-        </w:rPr>
-        <w:t xml:space="preserve"> Jak </w:t>
-      </w:r>
-      <w:proofErr w:type="gramStart"/>
-      <w:r>
-        <w:rPr>
-          <w:rFonts w:cs="Times New Roman"/>
-          <w:szCs w:val="24"/>
-        </w:rPr>
-        <w:t>je</w:t>
-      </w:r>
-      <w:proofErr w:type="gramEnd"/>
-      <w:r>
-        <w:rPr>
-          <w:rFonts w:cs="Times New Roman"/>
-          <w:szCs w:val="24"/>
-        </w:rPr>
-        <w:t xml:space="preserve"> uvedeno v literárním </w:t>
-      </w:r>
-      <w:r>
-        <w:rPr>
-          <w:rFonts w:cs="Times New Roman"/>
-          <w:szCs w:val="24"/>
-        </w:rPr>
-        <w:t xml:space="preserve">rozboru </w:t>
-      </w:r>
-      <w:proofErr w:type="spellStart"/>
-      <w:r>
-        <w:rPr>
-          <w:rFonts w:cs="Times New Roman"/>
-          <w:szCs w:val="24"/>
-        </w:rPr>
-        <w:t>Theis</w:t>
-      </w:r>
-      <w:r>
-        <w:rPr>
-          <w:rFonts w:cs="Times New Roman"/>
-          <w:szCs w:val="24"/>
-        </w:rPr>
-        <w:t>ův</w:t>
-      </w:r>
-      <w:proofErr w:type="spellEnd"/>
-      <w:r>
-        <w:rPr>
-          <w:rFonts w:cs="Times New Roman"/>
-          <w:szCs w:val="24"/>
-        </w:rPr>
-        <w:t xml:space="preserve"> model </w:t>
-      </w:r>
-      <w:r>
-        <w:rPr>
-          <w:rFonts w:cs="Times New Roman"/>
-          <w:szCs w:val="24"/>
-        </w:rPr>
-        <w:t xml:space="preserve">byl odvozen pro ideální vrt, kde přítomnost dodatečných odporů a </w:t>
-      </w:r>
-      <w:r>
-        <w:rPr>
-          <w:rFonts w:cs="Times New Roman"/>
-          <w:szCs w:val="24"/>
-        </w:rPr>
-        <w:t xml:space="preserve">vliv vlastního </w:t>
-      </w:r>
-      <w:r>
-        <w:rPr>
-          <w:rFonts w:cs="Times New Roman"/>
-          <w:szCs w:val="24"/>
-        </w:rPr>
-        <w:t>objemu vrtu byla zanedbána.</w:t>
-      </w:r>
-      <w:r>
-        <w:t xml:space="preserve"> </w:t>
-      </w:r>
-      <w:r>
-        <w:rPr>
-          <w:rFonts w:cs="Times New Roman"/>
-          <w:szCs w:val="24"/>
-        </w:rPr>
-        <w:t xml:space="preserve">Zanedbání vlivu těchto faktorů může způsobit chybnou intepretaci dat z hydrodynamické zkoušky a zapříčinit </w:t>
-      </w:r>
-      <w:r>
-        <w:rPr>
-          <w:rFonts w:cs="Times New Roman"/>
-          <w:szCs w:val="24"/>
-        </w:rPr>
-        <w:t xml:space="preserve">znehodnocení vyhodnocení provedené </w:t>
-      </w:r>
-      <w:r>
-        <w:rPr>
-          <w:rFonts w:cs="Times New Roman"/>
-          <w:szCs w:val="24"/>
-        </w:rPr>
-        <w:t>terénní zkoušky.</w:t>
-      </w:r>
-      <w:r>
-        <w:rPr>
-          <w:rFonts w:cs="Times New Roman"/>
-          <w:szCs w:val="24"/>
-        </w:rPr>
-        <w:t xml:space="preserve"> Pro účel vyhodnocení parametrů skutečného vrtu</w:t>
-      </w:r>
-      <w:r>
-        <w:rPr>
-          <w:rFonts w:cs="Times New Roman"/>
-          <w:szCs w:val="24"/>
-        </w:rPr>
-        <w:t xml:space="preserve"> bude</w:t>
-      </w:r>
-      <w:r>
-        <w:rPr>
-          <w:rFonts w:cs="Times New Roman"/>
-          <w:szCs w:val="24"/>
-        </w:rPr>
-        <w:t xml:space="preserve"> autorem</w:t>
-      </w:r>
-      <w:r>
-        <w:rPr>
-          <w:rFonts w:cs="Times New Roman"/>
-          <w:szCs w:val="24"/>
-        </w:rPr>
-        <w:t xml:space="preserve"> sestaven aplikační program, umožňující zpracování terénních dat </w:t>
-      </w:r>
-      <w:r>
-        <w:rPr>
-          <w:rFonts w:cs="Times New Roman"/>
-          <w:szCs w:val="24"/>
-        </w:rPr>
-        <w:t xml:space="preserve">z čerpacích zkoušek, kde je předpokládán výskyt dodatečných odporů a vliv </w:t>
-      </w:r>
-      <w:proofErr w:type="spellStart"/>
-      <w:r>
-        <w:rPr>
-          <w:rFonts w:cs="Times New Roman"/>
-          <w:szCs w:val="24"/>
-        </w:rPr>
-        <w:t>storativity</w:t>
-      </w:r>
-      <w:proofErr w:type="spellEnd"/>
-      <w:r>
-        <w:rPr>
-          <w:rFonts w:cs="Times New Roman"/>
-          <w:szCs w:val="24"/>
-        </w:rPr>
-        <w:t xml:space="preserve"> </w:t>
-      </w:r>
-      <w:r>
-        <w:rPr>
-          <w:rFonts w:cs="Times New Roman"/>
-          <w:szCs w:val="24"/>
-        </w:rPr>
-        <w:t xml:space="preserve">vrtu. </w:t>
-      </w:r>
-      <w:r>
-        <w:rPr>
-          <w:rFonts w:cs="Times New Roman"/>
-          <w:szCs w:val="24"/>
-        </w:rPr>
-        <w:t xml:space="preserve">Následné ověření aplikačního modelu v podobě validace výsledných hodnot dodatečných odporů a </w:t>
-      </w:r>
-      <w:proofErr w:type="spellStart"/>
-      <w:r>
-        <w:rPr>
-          <w:rFonts w:cs="Times New Roman"/>
-          <w:szCs w:val="24"/>
-        </w:rPr>
-        <w:t>storativity</w:t>
-      </w:r>
-      <w:proofErr w:type="spellEnd"/>
-      <w:r>
-        <w:rPr>
-          <w:rFonts w:cs="Times New Roman"/>
-          <w:szCs w:val="24"/>
-        </w:rPr>
-        <w:t xml:space="preserve"> vrtu</w:t>
-      </w:r>
-      <w:r>
-        <w:rPr>
-          <w:rFonts w:cs="Times New Roman"/>
-          <w:szCs w:val="24"/>
-        </w:rPr>
-        <w:t xml:space="preserve"> bude předmětem práce. Dalším cílem je upravení softwarového modelu pro vyhodnocení parametrů z počáteční části čerpací zkoušky, kde je </w:t>
-      </w:r>
-      <w:r>
-        <w:rPr>
-          <w:rFonts w:cs="Times New Roman"/>
-          <w:szCs w:val="24"/>
-        </w:rPr>
-        <w:t xml:space="preserve">dominantní vliv </w:t>
-      </w:r>
-      <w:proofErr w:type="spellStart"/>
-      <w:r>
-        <w:rPr>
-          <w:rFonts w:cs="Times New Roman"/>
-          <w:szCs w:val="24"/>
-        </w:rPr>
-        <w:t>storativity</w:t>
-      </w:r>
-      <w:proofErr w:type="spellEnd"/>
-      <w:r>
-        <w:rPr>
-          <w:rFonts w:cs="Times New Roman"/>
-          <w:szCs w:val="24"/>
-        </w:rPr>
-        <w:t xml:space="preserve"> vrtu na měřené snížení hladiny podzemní </w:t>
-      </w:r>
-      <w:r>
-        <w:rPr>
-          <w:rFonts w:cs="Times New Roman"/>
-          <w:szCs w:val="24"/>
-        </w:rPr>
+        <w:spacing w:before="0" w:after="160" w:line="259" w:lineRule="auto"/>
+        <w:rPr>
+          <w:rFonts w:cs="Times New Roman"/>
+          <w:szCs w:val="24"/>
+        </w:rPr>
+      </w:pPr>
+      <w:r>
+        <w:rPr>
+          <w:rFonts w:cs="Times New Roman"/>
+          <w:szCs w:val="24"/>
+        </w:rPr>
+        <w:br w:type="page"/>
+      </w:r>
+    </w:p>
+    <w:p>
+      <w:pPr>
+        <w:pStyle w:val="Nadpis1"/>
+      </w:pPr>
+      <w:bookmarkStart w:id="19" w:name="_Toc522002898"/>
+      <w:bookmarkStart w:id="20" w:name="_Toc523390848"/>
+      <w:r>
         <w:lastRenderedPageBreak/>
-        <w:t xml:space="preserve">vody ve vrtu a jeho nejbližším okolí a ověření </w:t>
-      </w:r>
-      <w:r>
-        <w:rPr>
-          <w:rFonts w:cs="Times New Roman"/>
-          <w:szCs w:val="24"/>
-        </w:rPr>
-        <w:t>možnosti využití aplikace při vyhodnocování čerpacích zkoušek v praxi</w:t>
-      </w:r>
-      <w:r>
-        <w:rPr>
-          <w:rFonts w:cs="Times New Roman"/>
-          <w:szCs w:val="24"/>
-        </w:rPr>
-        <w:t>.</w:t>
-      </w:r>
-      <w:r>
-        <w:rPr>
-          <w:rFonts w:cs="Times New Roman"/>
-          <w:szCs w:val="24"/>
-        </w:rPr>
-        <w:t xml:space="preserve"> </w:t>
-      </w:r>
-      <w:r>
-        <w:rPr>
-          <w:rFonts w:cs="Times New Roman"/>
-          <w:szCs w:val="24"/>
-        </w:rPr>
-        <w:t>Hlavním přínosem práce je vytvoření aplikačního nástroje, který bude umožňovat stanovení parametrů skutečného vrtu a jeho ověření na datech reálných čerpacích zkoušek. Znalost těchto parametrů je důležitá při stanovení propustnosti a průtočnosti z dat snížení hladiny podzemní vody na čerpaném vrtu v podmínkách ustáleného proudění a dále může sloužit jako základní kritérium pro stanovení potřeb regenerace daného vrtu nebo pro vyhodnocení úspěšnosti provedeného regeneračního zásahu.</w:t>
-      </w:r>
-    </w:p>
-    <w:p>
-      <w:pPr>
-        <w:pStyle w:val="Nadpis1"/>
-      </w:pPr>
-      <w:bookmarkStart w:id="19" w:name="_Toc522002898"/>
-      <w:bookmarkStart w:id="20" w:name="_Toc523065261"/>
-      <w:r>
         <w:t>Metodika</w:t>
       </w:r>
       <w:bookmarkEnd w:id="19"/>
@@ -3265,13 +2330,25 @@
         <w:rPr>
           <w:rFonts w:cs="Times New Roman"/>
         </w:rPr>
-        <w:t xml:space="preserve">Disertační práce obsahuje hlavní dvě části, literární rešerši a výzkumnou část disertační </w:t>
-      </w:r>
-      <w:r>
-        <w:rPr>
-          <w:rFonts w:cs="Times New Roman"/>
-        </w:rPr>
-        <w:t xml:space="preserve">práce, která je označena jako vlastní prací autora. Literární rešerše představuje teoretický přehled stavu poznání v oblasti hydrauliky podzemních vod v kontextu vyhodnocování základních hydraulických parametrů </w:t>
+        <w:t>Předkládaná d</w:t>
+      </w:r>
+      <w:r>
+        <w:rPr>
+          <w:rFonts w:cs="Times New Roman"/>
+        </w:rPr>
+        <w:t xml:space="preserve">isertační práce obsahuje hlavní dvě části, literární rešerši a výzkumnou část disertační </w:t>
+      </w:r>
+      <w:r>
+        <w:rPr>
+          <w:rFonts w:cs="Times New Roman"/>
+        </w:rPr>
+        <w:t>práce</w:t>
+      </w:r>
+      <w:r>
+        <w:rPr>
+          <w:rFonts w:cs="Times New Roman"/>
+        </w:rPr>
+        <w:t xml:space="preserve">. Literární rešerše představuje teoretický přehled stavu poznání v oblasti hydrauliky podzemních vod v kontextu vyhodnocování základních hydraulických parametrů </w:t>
       </w:r>
       <w:proofErr w:type="spellStart"/>
       <w:r>
@@ -3299,7 +2376,19 @@
         <w:rPr>
           <w:rFonts w:cs="Times New Roman"/>
         </w:rPr>
-        <w:t xml:space="preserve"> pro vyhodnocování dat čerpacích zkoušek, který je jedním z hlavních výstupů práce. V další části výzkumné práce dochází k vyhodnocení parametrů hydraulického (hydrogeologického) prostředí na reálných datech čerpacích zkoušek</w:t>
+        <w:t xml:space="preserve"> pro vyho</w:t>
+      </w:r>
+      <w:r>
+        <w:rPr>
+          <w:rFonts w:cs="Times New Roman"/>
+        </w:rPr>
+        <w:t>dnocování dat čerpacích zkoušek</w:t>
+      </w:r>
+      <w:r>
+        <w:rPr>
+          <w:rFonts w:cs="Times New Roman"/>
+        </w:rPr>
+        <w:t>. V další části výzkumné práce dochází k vyhodnocení parametrů hydraulického (hydrogeologického) prostředí na reálných datech čerpacích zkoušek</w:t>
       </w:r>
       <w:r>
         <w:rPr>
@@ -3349,8 +2438,9 @@
         <w:pStyle w:val="Nadpis2"/>
       </w:pPr>
       <w:bookmarkStart w:id="21" w:name="_Toc522002899"/>
-      <w:bookmarkStart w:id="22" w:name="_Toc523065262"/>
-      <w:r>
+      <w:bookmarkStart w:id="22" w:name="_Toc523390849"/>
+      <w:r>
+        <w:lastRenderedPageBreak/>
         <w:t>Základní kroky metodického postupu</w:t>
       </w:r>
       <w:bookmarkEnd w:id="21"/>
@@ -3517,7 +2607,6 @@
           <w:rFonts w:cs="Times New Roman"/>
           <w:szCs w:val="24"/>
         </w:rPr>
-        <w:lastRenderedPageBreak/>
         <w:t>Stanovení parametru dodatečných odporů na základě znalosti počáteční fáze čerpací zkoušky.</w:t>
       </w:r>
     </w:p>
@@ -3543,1032 +2632,81 @@
     </w:p>
     <w:p>
       <w:pPr>
-        <w:pStyle w:val="Nadpis3"/>
-      </w:pPr>
-      <w:bookmarkStart w:id="23" w:name="_Toc522002900"/>
-      <w:bookmarkStart w:id="24" w:name="_Toc523065263"/>
-      <w:r>
-        <w:t>Terénní měření</w:t>
+        <w:rPr>
+          <w:rFonts w:cs="Times New Roman"/>
+          <w:szCs w:val="24"/>
+        </w:rPr>
+      </w:pPr>
+    </w:p>
+    <w:p>
+      <w:pPr>
+        <w:rPr>
+          <w:rFonts w:cs="Times New Roman"/>
+          <w:szCs w:val="24"/>
+        </w:rPr>
+      </w:pPr>
+    </w:p>
+    <w:p>
+      <w:pPr>
+        <w:pStyle w:val="Nadpis1"/>
+        <w:rPr>
+          <w:lang w:val="en-US"/>
+        </w:rPr>
+      </w:pPr>
+      <w:bookmarkStart w:id="23" w:name="_Toc523390850"/>
+      <w:r>
+        <w:lastRenderedPageBreak/>
+        <w:t>Výsled</w:t>
+      </w:r>
+      <w:bookmarkStart w:id="24" w:name="_GoBack"/>
+      <w:bookmarkEnd w:id="24"/>
+      <w:r>
+        <w:t>ky</w:t>
       </w:r>
       <w:bookmarkEnd w:id="23"/>
-      <w:bookmarkEnd w:id="24"/>
     </w:p>
     <w:p>
       <w:pPr>
         <w:ind w:firstLine="708"/>
         <w:jc w:val="both"/>
-        <w:rPr>
-          <w:rFonts w:cs="Times New Roman"/>
-        </w:rPr>
-      </w:pPr>
-      <w:r>
-        <w:rPr>
-          <w:rFonts w:cs="Times New Roman"/>
-        </w:rPr>
-        <w:t xml:space="preserve">Hydrodynamická zkouška patří mezi nejběžnější metody průzkumu hydrogeologických vrstev. Výsledkem čerpací zkoušky je odezva </w:t>
-      </w:r>
-      <w:proofErr w:type="spellStart"/>
-      <w:r>
-        <w:rPr>
-          <w:rFonts w:cs="Times New Roman"/>
-        </w:rPr>
-        <w:t>zvodně</w:t>
-      </w:r>
-      <w:proofErr w:type="spellEnd"/>
-      <w:r>
-        <w:rPr>
-          <w:rFonts w:cs="Times New Roman"/>
-        </w:rPr>
-        <w:t xml:space="preserve"> v podobě snížení hladiny podzemní vody na množství čerpané vody z kolektoru, pro správný průběh je nezbytné dodržení konstantního čerpaného množství po celou dobu průběhu zkoušky, jde o základní předpoklad neustáleného modelu proudění podzemní vody k vrtu (</w:t>
-      </w:r>
-      <w:proofErr w:type="spellStart"/>
-      <w:r>
-        <w:rPr>
-          <w:rFonts w:cs="Times New Roman"/>
-        </w:rPr>
-        <w:t>Theisův</w:t>
-      </w:r>
-      <w:proofErr w:type="spellEnd"/>
-      <w:r>
-        <w:rPr>
-          <w:rFonts w:cs="Times New Roman"/>
-        </w:rPr>
-        <w:t xml:space="preserve"> model ideálního vrtu</w:t>
-      </w:r>
-      <w:r>
-        <w:rPr>
-          <w:rFonts w:cs="Times New Roman"/>
-        </w:rPr>
-        <w:t xml:space="preserve">). Tato skutečnost je při </w:t>
-      </w:r>
-      <w:r>
-        <w:rPr>
-          <w:rFonts w:cs="Times New Roman"/>
-        </w:rPr>
-        <w:t xml:space="preserve">samotném provádění zkoušky často </w:t>
-      </w:r>
-      <w:r>
-        <w:rPr>
-          <w:rFonts w:cs="Times New Roman"/>
-        </w:rPr>
-        <w:t xml:space="preserve">problematická, avšak pro vyhodnocení hodnot </w:t>
-      </w:r>
-      <w:proofErr w:type="spellStart"/>
-      <w:r>
-        <w:rPr>
-          <w:rFonts w:cs="Times New Roman"/>
-        </w:rPr>
-        <w:t>transmisivity</w:t>
-      </w:r>
-      <w:proofErr w:type="spellEnd"/>
-      <w:r>
-        <w:rPr>
-          <w:rFonts w:cs="Times New Roman"/>
-        </w:rPr>
-        <w:t xml:space="preserve"> a </w:t>
-      </w:r>
-      <w:proofErr w:type="spellStart"/>
-      <w:r>
-        <w:rPr>
-          <w:rFonts w:cs="Times New Roman"/>
-        </w:rPr>
-        <w:t>storativity</w:t>
-      </w:r>
-      <w:proofErr w:type="spellEnd"/>
-      <w:r>
-        <w:rPr>
-          <w:rFonts w:cs="Times New Roman"/>
-        </w:rPr>
-        <w:t xml:space="preserve"> nezbytná</w:t>
-      </w:r>
-      <w:r>
-        <w:rPr>
-          <w:rFonts w:cs="Times New Roman"/>
-        </w:rPr>
-        <w:t>, bez znalosti těchto základních hydraulických parametrů není možné vyhodnocení parametrů skutečného vrtu</w:t>
-      </w:r>
-      <w:r>
-        <w:rPr>
-          <w:rFonts w:cs="Times New Roman"/>
-        </w:rPr>
-        <w:t>.</w:t>
-      </w:r>
-      <w:r>
-        <w:rPr>
-          <w:rFonts w:cs="Times New Roman"/>
-          <w:szCs w:val="24"/>
-        </w:rPr>
-        <w:t xml:space="preserve"> Pro</w:t>
-      </w:r>
-      <w:r>
-        <w:rPr>
-          <w:rFonts w:cs="Times New Roman"/>
-          <w:szCs w:val="24"/>
-        </w:rPr>
-        <w:t> </w:t>
-      </w:r>
-      <w:r>
-        <w:rPr>
-          <w:rFonts w:cs="Times New Roman"/>
-          <w:szCs w:val="24"/>
-        </w:rPr>
-        <w:t xml:space="preserve">stanovení hodnoty </w:t>
-      </w:r>
-      <w:proofErr w:type="spellStart"/>
-      <w:r>
-        <w:rPr>
-          <w:rFonts w:cs="Times New Roman"/>
-          <w:szCs w:val="24"/>
-        </w:rPr>
-        <w:t>storativity</w:t>
-      </w:r>
-      <w:proofErr w:type="spellEnd"/>
-      <w:r>
-        <w:rPr>
-          <w:rFonts w:cs="Times New Roman"/>
-          <w:szCs w:val="24"/>
-        </w:rPr>
-        <w:t xml:space="preserve"> </w:t>
-      </w:r>
-      <w:proofErr w:type="spellStart"/>
-      <w:r>
-        <w:rPr>
-          <w:rFonts w:cs="Times New Roman"/>
-          <w:szCs w:val="24"/>
-        </w:rPr>
-        <w:t>zvodně</w:t>
-      </w:r>
-      <w:proofErr w:type="spellEnd"/>
-      <w:r>
-        <w:rPr>
-          <w:rFonts w:cs="Times New Roman"/>
-          <w:szCs w:val="24"/>
-        </w:rPr>
-        <w:t xml:space="preserve"> je nezbytné provést měření snížení hladiny podzemní vody na pozorovacím vrtu v závislosti na čase.  </w:t>
-      </w:r>
-    </w:p>
-    <w:p>
-      <w:pPr>
-        <w:pStyle w:val="Nadpis3"/>
-      </w:pPr>
-      <w:bookmarkStart w:id="25" w:name="_Toc522002901"/>
-      <w:bookmarkStart w:id="26" w:name="_Toc523065264"/>
-      <w:r>
-        <w:t>Specifikace terénních dat</w:t>
-      </w:r>
-      <w:bookmarkEnd w:id="25"/>
-      <w:bookmarkEnd w:id="26"/>
+      </w:pPr>
+      <w:r>
+        <w:t xml:space="preserve">Autor si klade </w:t>
+      </w:r>
+      <w:r>
+        <w:t xml:space="preserve">za cíl popsat implementaci </w:t>
+      </w:r>
+      <w:r>
+        <w:t xml:space="preserve">výpočetního softwaru pro vyhodnocení parametrů hydrodynamických zkoušek. Následně demonstrovat jeho využití pro zpracování dat z terénních zkoušek a poukázat tak na možnosti využití nástroje v praxi. Pro případové studie byla použita reálná data pořízená při provádění čerpacích zkoušek na různých lokalitách, některá měření byla provedena opakovaně za účelem zhodnocení provedených technických zásahů na pozorovaném vrtném objektu. Metody a teoretický základ vyhodnocování datových sad je popsán v teoretické části práce, zde již budou jen popsány samotné techniky stanovení parametrů horninového prostředí pomocí výpočetního </w:t>
+      </w:r>
+      <w:r>
+        <w:t xml:space="preserve">softwaru, </w:t>
+      </w:r>
+      <w:r>
+        <w:t xml:space="preserve">který byl pro tento účel vytvořen. Hlavní důraz je věnován popisu parametrů reprezentující skutečný vrt, jako jsou </w:t>
+      </w:r>
+      <w:r>
+        <w:t xml:space="preserve">dodatečné odpory a </w:t>
+      </w:r>
+      <w:proofErr w:type="spellStart"/>
+      <w:r>
+        <w:t>storativita</w:t>
+      </w:r>
+      <w:proofErr w:type="spellEnd"/>
+      <w:r>
+        <w:t xml:space="preserve"> vrtu, jejichž hodnoty jsou dále zasazeny do kontextu hodnocení regenerace vrtného objektu. Na zde uvedené postupy lze nahlížet jako na metodiku vyhodnocování parametrů </w:t>
+      </w:r>
+      <w:r>
+        <w:t xml:space="preserve">skutečného vrtu. </w:t>
+      </w:r>
     </w:p>
     <w:p>
       <w:pPr>
         <w:ind w:firstLine="708"/>
         <w:jc w:val="both"/>
-        <w:rPr>
-          <w:rFonts w:cs="Times New Roman"/>
-          <w:szCs w:val="24"/>
-        </w:rPr>
-      </w:pPr>
-      <w:r>
-        <w:rPr>
-          <w:rFonts w:cs="Times New Roman"/>
-          <w:szCs w:val="24"/>
-        </w:rPr>
-        <w:t xml:space="preserve">Pro </w:t>
-      </w:r>
-      <w:r>
-        <w:rPr>
-          <w:rFonts w:cs="Times New Roman"/>
-          <w:szCs w:val="24"/>
-        </w:rPr>
-        <w:t xml:space="preserve">prezentovanou metodu vyhodnocení je nutné zaznamenat snížení hladiny podzemní vody na samotném počátku čerpací zkoušky, kdy dominuje </w:t>
-      </w:r>
-      <w:r>
-        <w:rPr>
-          <w:rFonts w:cs="Times New Roman"/>
-          <w:szCs w:val="24"/>
-        </w:rPr>
-        <w:t>dotace z vlastního objemu vrtu a nikoliv z porézního materiálu, kterým je tvořen</w:t>
-      </w:r>
-      <w:r>
-        <w:rPr>
-          <w:rFonts w:cs="Times New Roman"/>
-          <w:szCs w:val="24"/>
-        </w:rPr>
-        <w:t>a</w:t>
-      </w:r>
-      <w:r>
-        <w:rPr>
-          <w:rFonts w:cs="Times New Roman"/>
-          <w:szCs w:val="24"/>
-        </w:rPr>
-        <w:t xml:space="preserve"> </w:t>
-      </w:r>
-      <w:proofErr w:type="spellStart"/>
-      <w:r>
-        <w:rPr>
-          <w:rFonts w:cs="Times New Roman"/>
-          <w:szCs w:val="24"/>
-        </w:rPr>
-        <w:t>zvodeň</w:t>
-      </w:r>
-      <w:proofErr w:type="spellEnd"/>
-      <w:r>
-        <w:rPr>
-          <w:rFonts w:cs="Times New Roman"/>
-          <w:szCs w:val="24"/>
-        </w:rPr>
-        <w:t xml:space="preserve">. Využitelnost terénních dat je dále limitována volbou délky časového kroku, kdy je potřebné </w:t>
-      </w:r>
-      <w:r>
-        <w:rPr>
-          <w:rFonts w:cs="Times New Roman"/>
-          <w:szCs w:val="24"/>
-        </w:rPr>
-        <w:t xml:space="preserve">zvolit dostatečně krátký časový krok na počátku zkoušky, aby bylo možné určit parametr </w:t>
-      </w:r>
-      <w:proofErr w:type="spellStart"/>
-      <w:r>
-        <w:rPr>
-          <w:rFonts w:cs="Times New Roman"/>
-          <w:szCs w:val="24"/>
-        </w:rPr>
-        <w:t>storativity</w:t>
-      </w:r>
-      <w:proofErr w:type="spellEnd"/>
-      <w:r>
-        <w:rPr>
-          <w:rFonts w:cs="Times New Roman"/>
-          <w:szCs w:val="24"/>
-        </w:rPr>
-        <w:t xml:space="preserve"> </w:t>
-      </w:r>
-      <w:r>
-        <w:rPr>
-          <w:rFonts w:cs="Times New Roman"/>
-          <w:szCs w:val="24"/>
-        </w:rPr>
-        <w:t xml:space="preserve">vrtu, tento jev má dominantní vliv právě na začátku zkoušky.  Parametr dodatečných odporů ovlivňuje celý průběh čerpací </w:t>
-      </w:r>
-      <w:r>
-        <w:rPr>
-          <w:rFonts w:cs="Times New Roman"/>
-          <w:szCs w:val="24"/>
-        </w:rPr>
-        <w:t>zkoušky na odběrném vrtu a jeho nejbližším okolí,</w:t>
-      </w:r>
-      <w:r>
-        <w:rPr>
-          <w:rFonts w:cs="Times New Roman"/>
-          <w:szCs w:val="24"/>
-        </w:rPr>
-        <w:t xml:space="preserve"> přesto bylo prokázáno, že neovlivňuje </w:t>
-      </w:r>
-      <w:r>
-        <w:rPr>
-          <w:rFonts w:cs="Times New Roman"/>
-          <w:szCs w:val="24"/>
-        </w:rPr>
-        <w:t xml:space="preserve">vyhodnocení </w:t>
-      </w:r>
-      <w:proofErr w:type="spellStart"/>
-      <w:r>
-        <w:rPr>
-          <w:rFonts w:cs="Times New Roman"/>
-          <w:szCs w:val="24"/>
-        </w:rPr>
-        <w:t>transmisivity</w:t>
-      </w:r>
-      <w:proofErr w:type="spellEnd"/>
-      <w:r>
-        <w:rPr>
-          <w:rFonts w:cs="Times New Roman"/>
-          <w:szCs w:val="24"/>
-        </w:rPr>
-        <w:t xml:space="preserve"> kolektoru z čerpací </w:t>
-      </w:r>
-      <w:r>
-        <w:rPr>
-          <w:rFonts w:cs="Times New Roman"/>
-          <w:szCs w:val="24"/>
-        </w:rPr>
-        <w:t xml:space="preserve">zkoušky pomocí </w:t>
-      </w:r>
-      <w:proofErr w:type="spellStart"/>
-      <w:r>
-        <w:rPr>
-          <w:rFonts w:cs="Times New Roman"/>
-          <w:szCs w:val="24"/>
-        </w:rPr>
-        <w:t>Jacobovy</w:t>
-      </w:r>
-      <w:proofErr w:type="spellEnd"/>
-      <w:r>
-        <w:rPr>
-          <w:rFonts w:cs="Times New Roman"/>
-          <w:szCs w:val="24"/>
-        </w:rPr>
-        <w:t xml:space="preserve"> metody.  Před samotným stanovením parametrů </w:t>
-      </w:r>
-      <w:proofErr w:type="spellStart"/>
-      <w:r>
-        <w:rPr>
-          <w:rFonts w:cs="Times New Roman"/>
-          <w:szCs w:val="24"/>
-        </w:rPr>
-        <w:t>transmisivity</w:t>
-      </w:r>
-      <w:proofErr w:type="spellEnd"/>
-      <w:r>
-        <w:rPr>
-          <w:rFonts w:cs="Times New Roman"/>
-          <w:szCs w:val="24"/>
-        </w:rPr>
-        <w:t xml:space="preserve"> a </w:t>
-      </w:r>
-      <w:proofErr w:type="spellStart"/>
-      <w:r>
-        <w:rPr>
-          <w:rFonts w:cs="Times New Roman"/>
-          <w:szCs w:val="24"/>
-        </w:rPr>
-        <w:t>storativity</w:t>
-      </w:r>
-      <w:proofErr w:type="spellEnd"/>
-      <w:r>
-        <w:rPr>
-          <w:rFonts w:cs="Times New Roman"/>
-          <w:szCs w:val="24"/>
-        </w:rPr>
-        <w:t xml:space="preserve"> z dat čerpací zkoušky předchází kontrola, zda v průběhu čerpání nedošlo k ovlivnění výsledků snížení hladiny vlivem dotace vody přes hranice kolektoru, způsobenou například polopropustnou hranicí kolektoru, v případě potvrzení této skutečnosti jsou data znehodnocena a nemohou být dále vyhodnocena pomocí </w:t>
-      </w:r>
-      <w:r>
-        <w:rPr>
-          <w:rFonts w:cs="Times New Roman"/>
-          <w:szCs w:val="24"/>
-        </w:rPr>
-        <w:t>zde prezentované metody. Toto ověření můžeme provést porovnáním průběhu funkce snížení s hladiny podzemní vody v průběhu čerpaní zkoušky s funkcí vycházející z </w:t>
-      </w:r>
-      <w:proofErr w:type="spellStart"/>
-      <w:r>
-        <w:rPr>
-          <w:rFonts w:cs="Times New Roman"/>
-          <w:szCs w:val="24"/>
-        </w:rPr>
-        <w:t>Thiesova</w:t>
-      </w:r>
-      <w:proofErr w:type="spellEnd"/>
-      <w:r>
-        <w:rPr>
-          <w:rFonts w:cs="Times New Roman"/>
-          <w:szCs w:val="24"/>
-        </w:rPr>
-        <w:t xml:space="preserve"> modelu. </w:t>
-      </w:r>
-    </w:p>
-    <w:p>
-      <w:pPr>
-        <w:pStyle w:val="Nadpis3"/>
-      </w:pPr>
-      <w:bookmarkStart w:id="27" w:name="_Toc522002902"/>
-      <w:bookmarkStart w:id="28" w:name="_Toc523065265"/>
+      </w:pPr>
       <w:r>
         <w:lastRenderedPageBreak/>
-        <w:t>Vyhodnocení základních hydraulických parametrů</w:t>
-      </w:r>
-      <w:bookmarkEnd w:id="27"/>
-      <w:bookmarkEnd w:id="28"/>
-      <w:r>
-        <w:tab/>
-      </w:r>
-    </w:p>
-    <w:p>
-      <w:pPr>
-        <w:ind w:firstLine="708"/>
-        <w:jc w:val="both"/>
-        <w:rPr>
-          <w:rFonts w:cs="Times New Roman"/>
-          <w:szCs w:val="24"/>
-        </w:rPr>
-      </w:pPr>
-      <w:r>
-        <w:rPr>
-          <w:rFonts w:cs="Times New Roman"/>
-          <w:szCs w:val="24"/>
-        </w:rPr>
-        <w:t xml:space="preserve">Základními charakteristikami zvodnělého prostředí je </w:t>
-      </w:r>
-      <w:proofErr w:type="spellStart"/>
-      <w:r>
-        <w:rPr>
-          <w:rFonts w:cs="Times New Roman"/>
-          <w:szCs w:val="24"/>
-        </w:rPr>
-        <w:t>transmisivita</w:t>
-      </w:r>
-      <w:proofErr w:type="spellEnd"/>
-      <w:r>
-        <w:rPr>
-          <w:rFonts w:cs="Times New Roman"/>
-          <w:szCs w:val="24"/>
-        </w:rPr>
-        <w:t xml:space="preserve"> a </w:t>
-      </w:r>
-      <w:proofErr w:type="spellStart"/>
-      <w:r>
-        <w:rPr>
-          <w:rFonts w:cs="Times New Roman"/>
-          <w:szCs w:val="24"/>
-        </w:rPr>
-        <w:t>storativita</w:t>
-      </w:r>
-      <w:proofErr w:type="spellEnd"/>
-      <w:r>
-        <w:rPr>
-          <w:rFonts w:cs="Times New Roman"/>
-          <w:szCs w:val="24"/>
-        </w:rPr>
-        <w:t xml:space="preserve"> </w:t>
-      </w:r>
-      <w:proofErr w:type="spellStart"/>
-      <w:r>
-        <w:rPr>
-          <w:rFonts w:cs="Times New Roman"/>
-          <w:szCs w:val="24"/>
-        </w:rPr>
-        <w:t>zvodně</w:t>
-      </w:r>
-      <w:proofErr w:type="spellEnd"/>
-      <w:r>
-        <w:rPr>
-          <w:rFonts w:cs="Times New Roman"/>
-          <w:szCs w:val="24"/>
-        </w:rPr>
-        <w:t xml:space="preserve">. Tyto hydraulické vlastnosti slouží jako vstupní parametry pro popis rotačně-symetrického  proudění s vlivem </w:t>
-      </w:r>
-      <w:proofErr w:type="spellStart"/>
-      <w:r>
-        <w:rPr>
-          <w:rFonts w:cs="Times New Roman"/>
-          <w:szCs w:val="24"/>
-        </w:rPr>
-        <w:t>storativity</w:t>
-      </w:r>
-      <w:proofErr w:type="spellEnd"/>
-      <w:r>
-        <w:rPr>
-          <w:rFonts w:cs="Times New Roman"/>
-          <w:szCs w:val="24"/>
-        </w:rPr>
-        <w:t xml:space="preserve"> vrtu a dodatečných odporů, které publikovat </w:t>
-      </w:r>
-      <w:proofErr w:type="spellStart"/>
-      <w:r>
-        <w:rPr>
-          <w:rFonts w:cs="Times New Roman"/>
-          <w:szCs w:val="24"/>
-        </w:rPr>
-        <w:t>Agarwal</w:t>
-      </w:r>
-      <w:proofErr w:type="spellEnd"/>
-      <w:r>
-        <w:rPr>
-          <w:rFonts w:cs="Times New Roman"/>
-          <w:szCs w:val="24"/>
-        </w:rPr>
-        <w:t xml:space="preserve">, 1970. Pro vyhodnocení </w:t>
-      </w:r>
-      <w:proofErr w:type="spellStart"/>
-      <w:r>
-        <w:rPr>
-          <w:rFonts w:cs="Times New Roman"/>
-          <w:szCs w:val="24"/>
-        </w:rPr>
-        <w:t>transmisivity</w:t>
-      </w:r>
-      <w:proofErr w:type="spellEnd"/>
-      <w:r>
-        <w:rPr>
-          <w:rFonts w:cs="Times New Roman"/>
-          <w:szCs w:val="24"/>
-        </w:rPr>
-        <w:t xml:space="preserve"> a </w:t>
-      </w:r>
-      <w:proofErr w:type="spellStart"/>
-      <w:r>
-        <w:rPr>
-          <w:rFonts w:cs="Times New Roman"/>
-          <w:szCs w:val="24"/>
-        </w:rPr>
-        <w:t>storativity</w:t>
-      </w:r>
-      <w:proofErr w:type="spellEnd"/>
-      <w:r>
-        <w:rPr>
-          <w:rFonts w:cs="Times New Roman"/>
-          <w:szCs w:val="24"/>
-        </w:rPr>
-        <w:t xml:space="preserve"> </w:t>
-      </w:r>
-      <w:proofErr w:type="spellStart"/>
-      <w:r>
-        <w:rPr>
-          <w:rFonts w:cs="Times New Roman"/>
-          <w:szCs w:val="24"/>
-        </w:rPr>
-        <w:t>zvodně</w:t>
-      </w:r>
-      <w:proofErr w:type="spellEnd"/>
-      <w:r>
-        <w:rPr>
-          <w:rFonts w:cs="Times New Roman"/>
-          <w:szCs w:val="24"/>
-        </w:rPr>
-        <w:t xml:space="preserve"> byla zvolena </w:t>
-      </w:r>
-      <w:proofErr w:type="spellStart"/>
-      <w:r>
-        <w:rPr>
-          <w:rFonts w:cs="Times New Roman"/>
-          <w:szCs w:val="24"/>
-        </w:rPr>
-        <w:t>Jacobova</w:t>
-      </w:r>
-      <w:proofErr w:type="spellEnd"/>
-      <w:r>
-        <w:rPr>
-          <w:rFonts w:cs="Times New Roman"/>
-          <w:szCs w:val="24"/>
-        </w:rPr>
-        <w:t xml:space="preserve"> semilogaritmická metoda přímky. Po vynesení hodnot snížení hladiny podzemní vody vs. logaritmus času </w:t>
-      </w:r>
-      <w:r>
-        <w:rPr>
-          <w:rFonts w:cs="Times New Roman"/>
-          <w:i/>
-          <w:szCs w:val="24"/>
-        </w:rPr>
-        <w:t>t</w:t>
-      </w:r>
-      <w:r>
-        <w:rPr>
-          <w:rFonts w:cs="Times New Roman"/>
-          <w:szCs w:val="24"/>
-        </w:rPr>
-        <w:t xml:space="preserve"> do semilogaritmického grafu můžeme často nalézt dva přímkové úseky grafu, kdy tento tvar křivky signalizuje ovlivnění čerpací zkoušky </w:t>
-      </w:r>
-      <w:proofErr w:type="spellStart"/>
-      <w:r>
-        <w:rPr>
-          <w:rFonts w:cs="Times New Roman"/>
-          <w:szCs w:val="24"/>
-        </w:rPr>
-        <w:t>storativitou</w:t>
-      </w:r>
-      <w:proofErr w:type="spellEnd"/>
-      <w:r>
-        <w:rPr>
-          <w:rFonts w:cs="Times New Roman"/>
-          <w:szCs w:val="24"/>
-        </w:rPr>
-        <w:t xml:space="preserve"> vrtu a dodatečnými odpory. Druhá přímková část semilogaritmického grafu, kde snížení</w:t>
-      </w:r>
-      <w:r>
-        <w:rPr>
-          <w:rFonts w:cs="Times New Roman"/>
-          <w:szCs w:val="24"/>
-        </w:rPr>
-        <w:t xml:space="preserve"> hladiny</w:t>
-      </w:r>
-      <w:r>
-        <w:rPr>
-          <w:rFonts w:cs="Times New Roman"/>
-          <w:szCs w:val="24"/>
-        </w:rPr>
-        <w:t xml:space="preserve"> </w:t>
-      </w:r>
-      <w:r>
-        <w:rPr>
-          <w:rFonts w:cs="Times New Roman"/>
-          <w:szCs w:val="24"/>
-        </w:rPr>
-        <w:t xml:space="preserve">podzemní vody již není </w:t>
-      </w:r>
-      <w:r>
-        <w:rPr>
-          <w:rFonts w:cs="Times New Roman"/>
-          <w:szCs w:val="24"/>
-        </w:rPr>
-        <w:t>ovlivněno vlastní zásobou vody v čerpaném vrtu</w:t>
-      </w:r>
-      <w:r>
-        <w:rPr>
-          <w:rFonts w:cs="Times New Roman"/>
-          <w:szCs w:val="24"/>
-        </w:rPr>
-        <w:t>,</w:t>
-      </w:r>
-      <w:r>
-        <w:rPr>
-          <w:rFonts w:cs="Times New Roman"/>
-          <w:szCs w:val="24"/>
-        </w:rPr>
-        <w:t xml:space="preserve"> slouží k určení hodnoty </w:t>
-      </w:r>
-      <w:proofErr w:type="spellStart"/>
-      <w:r>
-        <w:rPr>
-          <w:rFonts w:cs="Times New Roman"/>
-          <w:szCs w:val="24"/>
-        </w:rPr>
-        <w:t>transmisivity</w:t>
-      </w:r>
-      <w:proofErr w:type="spellEnd"/>
-      <w:r>
-        <w:rPr>
-          <w:rFonts w:cs="Times New Roman"/>
-          <w:szCs w:val="24"/>
-        </w:rPr>
-        <w:t>.</w:t>
-      </w:r>
-    </w:p>
-    <w:p>
-      <w:pPr>
-        <w:pStyle w:val="Nadpis3"/>
-      </w:pPr>
-      <w:bookmarkStart w:id="29" w:name="_Toc522002903"/>
-      <w:bookmarkStart w:id="30" w:name="_Toc523065266"/>
-      <w:r>
-        <w:t>Sestavení modelu</w:t>
-      </w:r>
-      <w:bookmarkEnd w:id="29"/>
-      <w:bookmarkEnd w:id="30"/>
-    </w:p>
-    <w:p>
-      <w:pPr>
-        <w:ind w:firstLine="708"/>
-        <w:jc w:val="both"/>
-        <w:rPr>
-          <w:rFonts w:cs="Times New Roman"/>
-          <w:szCs w:val="24"/>
-        </w:rPr>
-      </w:pPr>
-      <w:r>
-        <w:rPr>
-          <w:rFonts w:cs="Times New Roman"/>
-          <w:szCs w:val="24"/>
-        </w:rPr>
-        <w:t xml:space="preserve">Na základě analytického řešení proudění podzemní vody k vrtu s vlivem </w:t>
-      </w:r>
-      <w:r>
-        <w:rPr>
-          <w:rFonts w:cs="Times New Roman"/>
-          <w:szCs w:val="24"/>
-        </w:rPr>
-        <w:t xml:space="preserve">dodatečných odporů a </w:t>
-      </w:r>
-      <w:proofErr w:type="spellStart"/>
-      <w:r>
-        <w:rPr>
-          <w:rFonts w:cs="Times New Roman"/>
-          <w:szCs w:val="24"/>
-        </w:rPr>
-        <w:t>storativity</w:t>
-      </w:r>
-      <w:proofErr w:type="spellEnd"/>
-      <w:r>
-        <w:rPr>
-          <w:rFonts w:cs="Times New Roman"/>
-          <w:szCs w:val="24"/>
-        </w:rPr>
-        <w:t xml:space="preserve"> vrtu bude sestaven aplikační program. Vstupními parametry do modelu pro </w:t>
-      </w:r>
-      <w:r>
-        <w:rPr>
-          <w:rFonts w:cs="Times New Roman"/>
-          <w:szCs w:val="24"/>
-        </w:rPr>
-        <w:t xml:space="preserve">vyhodnocení parametrů skutečného vrtu jsou průběh snížení hladiny podzemní vody na čerpacím vrtu a hydraulické parametry </w:t>
-      </w:r>
-      <w:proofErr w:type="spellStart"/>
-      <w:r>
-        <w:rPr>
-          <w:rFonts w:cs="Times New Roman"/>
-          <w:szCs w:val="24"/>
-        </w:rPr>
-        <w:t>zvodně</w:t>
-      </w:r>
-      <w:proofErr w:type="spellEnd"/>
-      <w:r>
-        <w:rPr>
-          <w:rFonts w:cs="Times New Roman"/>
-          <w:szCs w:val="24"/>
-        </w:rPr>
-        <w:t>. V rovnici pro bezrozměrné snížení hladiny podzemní vody s výskytem dodatečných</w:t>
-      </w:r>
-      <w:r>
-        <w:rPr>
-          <w:rFonts w:cs="Times New Roman"/>
-          <w:szCs w:val="24"/>
-        </w:rPr>
-        <w:t xml:space="preserve"> odporů a </w:t>
-      </w:r>
-      <w:proofErr w:type="spellStart"/>
-      <w:r>
-        <w:rPr>
-          <w:rFonts w:cs="Times New Roman"/>
-          <w:szCs w:val="24"/>
-        </w:rPr>
-        <w:t>storativity</w:t>
-      </w:r>
-      <w:proofErr w:type="spellEnd"/>
-      <w:r>
-        <w:rPr>
-          <w:rFonts w:cs="Times New Roman"/>
-          <w:szCs w:val="24"/>
-        </w:rPr>
-        <w:t xml:space="preserve"> vrtu</w:t>
-      </w:r>
-      <w:r>
-        <w:rPr>
-          <w:rFonts w:cs="Times New Roman"/>
-          <w:szCs w:val="24"/>
-        </w:rPr>
-        <w:t xml:space="preserve"> vystupují čtyři neznámé parametry: </w:t>
-      </w:r>
-      <w:proofErr w:type="spellStart"/>
-      <w:r>
-        <w:rPr>
-          <w:rFonts w:cs="Times New Roman"/>
-          <w:szCs w:val="24"/>
-        </w:rPr>
-        <w:t>transmisivita</w:t>
-      </w:r>
-      <w:proofErr w:type="spellEnd"/>
-      <w:r>
-        <w:rPr>
-          <w:rFonts w:cs="Times New Roman"/>
-          <w:szCs w:val="24"/>
-        </w:rPr>
-        <w:t xml:space="preserve">, </w:t>
-      </w:r>
-      <w:proofErr w:type="spellStart"/>
-      <w:r>
-        <w:rPr>
-          <w:rFonts w:cs="Times New Roman"/>
-          <w:szCs w:val="24"/>
-        </w:rPr>
-        <w:t>storativita</w:t>
-      </w:r>
-      <w:proofErr w:type="spellEnd"/>
-      <w:r>
-        <w:rPr>
-          <w:rFonts w:cs="Times New Roman"/>
-          <w:szCs w:val="24"/>
-        </w:rPr>
-        <w:t xml:space="preserve">, faktor </w:t>
-      </w:r>
-      <w:proofErr w:type="spellStart"/>
-      <w:r>
-        <w:rPr>
-          <w:rFonts w:cs="Times New Roman"/>
-          <w:szCs w:val="24"/>
-        </w:rPr>
-        <w:t>storatvity</w:t>
-      </w:r>
-      <w:proofErr w:type="spellEnd"/>
-      <w:r>
-        <w:rPr>
-          <w:rFonts w:cs="Times New Roman"/>
-          <w:szCs w:val="24"/>
-        </w:rPr>
-        <w:t xml:space="preserve"> vrtu a bezrozměrná hodnota dodatečných odporů. Odhad těchto čtyř parametrů z rovnice pro snížení </w:t>
-      </w:r>
-      <w:r>
-        <w:rPr>
-          <w:rFonts w:cs="Times New Roman"/>
-          <w:szCs w:val="24"/>
-        </w:rPr>
-        <w:t>hladiny podzemní vody pomocí iterační procedury, při které se jednotlivé parametry nastavují tak, abychom dosáhli co nejlepší shody, není zdaleka jednoduché aplikovat. Tento proces může být časově velmi náročný. Od</w:t>
-      </w:r>
-      <w:r>
-        <w:rPr>
-          <w:rFonts w:cs="Times New Roman"/>
-          <w:szCs w:val="24"/>
-        </w:rPr>
-        <w:t xml:space="preserve">had </w:t>
-      </w:r>
-      <w:proofErr w:type="spellStart"/>
-      <w:r>
-        <w:rPr>
-          <w:rFonts w:cs="Times New Roman"/>
-          <w:szCs w:val="24"/>
-        </w:rPr>
-        <w:t>transmisivity</w:t>
-      </w:r>
-      <w:proofErr w:type="spellEnd"/>
-      <w:r>
-        <w:rPr>
-          <w:rFonts w:cs="Times New Roman"/>
-          <w:szCs w:val="24"/>
-        </w:rPr>
-        <w:t xml:space="preserve"> vrtu je možný </w:t>
-      </w:r>
-      <w:r>
-        <w:rPr>
-          <w:rFonts w:cs="Times New Roman"/>
-          <w:szCs w:val="24"/>
-        </w:rPr>
-        <w:t xml:space="preserve">z dat čerpací zkoušky, vyhodnocení lze provést na druhém přímkovém úseku </w:t>
-      </w:r>
-      <w:proofErr w:type="gramStart"/>
-      <w:r>
-        <w:rPr>
-          <w:rFonts w:cs="Times New Roman"/>
-          <w:szCs w:val="24"/>
-        </w:rPr>
-        <w:t>funkce s(t)</w:t>
-      </w:r>
-      <w:r>
-        <w:rPr>
-          <w:rFonts w:cs="Times New Roman"/>
-          <w:szCs w:val="24"/>
-        </w:rPr>
-        <w:t xml:space="preserve"> </w:t>
-      </w:r>
-      <w:r>
-        <w:rPr>
-          <w:rFonts w:cs="Times New Roman"/>
-          <w:szCs w:val="24"/>
-        </w:rPr>
-        <w:t>za</w:t>
-      </w:r>
-      <w:proofErr w:type="gramEnd"/>
-      <w:r>
-        <w:rPr>
-          <w:rFonts w:cs="Times New Roman"/>
-          <w:szCs w:val="24"/>
-        </w:rPr>
-        <w:t xml:space="preserve"> pomocí metody </w:t>
-      </w:r>
-      <w:proofErr w:type="spellStart"/>
-      <w:r>
-        <w:rPr>
-          <w:rFonts w:cs="Times New Roman"/>
-          <w:szCs w:val="24"/>
-        </w:rPr>
-        <w:t>Jacobovy</w:t>
-      </w:r>
-      <w:proofErr w:type="spellEnd"/>
-      <w:r>
-        <w:rPr>
-          <w:rFonts w:cs="Times New Roman"/>
-          <w:szCs w:val="24"/>
-        </w:rPr>
-        <w:t xml:space="preserve"> semilogaritmické přímky,</w:t>
-      </w:r>
-      <w:r>
-        <w:rPr>
-          <w:rFonts w:cs="Times New Roman"/>
-          <w:szCs w:val="24"/>
-        </w:rPr>
-        <w:t xml:space="preserve"> pro odhad hodnoty </w:t>
-      </w:r>
-      <w:proofErr w:type="spellStart"/>
-      <w:r>
-        <w:rPr>
-          <w:rFonts w:cs="Times New Roman"/>
-          <w:szCs w:val="24"/>
-        </w:rPr>
-        <w:t>storativity</w:t>
-      </w:r>
-      <w:proofErr w:type="spellEnd"/>
-      <w:r>
-        <w:rPr>
-          <w:rFonts w:cs="Times New Roman"/>
-          <w:szCs w:val="24"/>
-        </w:rPr>
-        <w:t xml:space="preserve"> je nutné změřit průběh snížení v pozorovacím vrtu, které vzniká jako odezva na čerpání během samotné čerpací zkoušky. Na základě znalosti parametrů </w:t>
-      </w:r>
-      <w:proofErr w:type="spellStart"/>
-      <w:r>
-        <w:rPr>
-          <w:rFonts w:cs="Times New Roman"/>
-          <w:szCs w:val="24"/>
-        </w:rPr>
-        <w:t>transmisivity</w:t>
-      </w:r>
-      <w:proofErr w:type="spellEnd"/>
-      <w:r>
-        <w:rPr>
-          <w:rFonts w:cs="Times New Roman"/>
-          <w:szCs w:val="24"/>
-        </w:rPr>
-        <w:t xml:space="preserve"> a </w:t>
-      </w:r>
-      <w:proofErr w:type="spellStart"/>
-      <w:r>
-        <w:rPr>
-          <w:rFonts w:cs="Times New Roman"/>
-          <w:szCs w:val="24"/>
-        </w:rPr>
-        <w:t>storativity</w:t>
-      </w:r>
-      <w:proofErr w:type="spellEnd"/>
-      <w:r>
-        <w:rPr>
-          <w:rFonts w:cs="Times New Roman"/>
-          <w:szCs w:val="24"/>
-        </w:rPr>
-        <w:t xml:space="preserve"> </w:t>
-      </w:r>
-      <w:proofErr w:type="spellStart"/>
-      <w:r>
-        <w:rPr>
-          <w:rFonts w:cs="Times New Roman"/>
-          <w:szCs w:val="24"/>
-        </w:rPr>
-        <w:t>zvodně</w:t>
-      </w:r>
-      <w:proofErr w:type="spellEnd"/>
-      <w:r>
-        <w:rPr>
-          <w:rFonts w:cs="Times New Roman"/>
-          <w:szCs w:val="24"/>
-        </w:rPr>
-        <w:t xml:space="preserve"> můžeme stanovit ostatní parametry.</w:t>
-      </w:r>
-    </w:p>
-    <w:p>
-      <w:pPr>
-        <w:rPr>
-          <w:rFonts w:cs="Times New Roman"/>
-          <w:szCs w:val="24"/>
-        </w:rPr>
-      </w:pPr>
-    </w:p>
-    <w:p>
-      <w:pPr>
-        <w:rPr>
-          <w:rFonts w:cs="Times New Roman"/>
-          <w:szCs w:val="24"/>
-        </w:rPr>
-      </w:pPr>
-    </w:p>
-    <w:p>
-      <w:pPr>
-        <w:pStyle w:val="Nadpis1"/>
-        <w:rPr>
-          <w:lang w:val="en-US"/>
-        </w:rPr>
-      </w:pPr>
-      <w:bookmarkStart w:id="31" w:name="_Toc523065267"/>
-      <w:r>
-        <w:lastRenderedPageBreak/>
-        <w:t>Výsledky</w:t>
-      </w:r>
-      <w:bookmarkEnd w:id="31"/>
-    </w:p>
-    <w:p>
-      <w:pPr>
-        <w:ind w:firstLine="708"/>
-        <w:jc w:val="both"/>
-      </w:pPr>
-      <w:r>
-        <w:t xml:space="preserve">Autor si klade </w:t>
-      </w:r>
-      <w:r>
-        <w:t xml:space="preserve">za cíl popsat implementaci </w:t>
-      </w:r>
-      <w:r>
-        <w:t xml:space="preserve">výpočetního softwaru pro vyhodnocení parametrů hydrodynamických zkoušek. Následně demonstrovat jeho využití pro zpracování dat z terénních zkoušek a poukázat tak na možnosti využití nástroje v praxi. Pro případové studie byla použita reálná data pořízená při provádění čerpacích zkoušek na různých lokalitách, některá měření byla provedena opakovaně za účelem zhodnocení provedených technických zásahů na pozorovaném vrtném objektu. Metody a teoretický základ vyhodnocování datových sad je popsán v teoretické části práce, zde již budou jen popsány samotné techniky stanovení parametrů horninového prostředí pomocí výpočetního </w:t>
-      </w:r>
-      <w:r>
-        <w:t xml:space="preserve">softwaru, </w:t>
-      </w:r>
-      <w:r>
-        <w:t xml:space="preserve">který byl pro tento účel vytvořen. Hlavní důraz je věnován popisu parametrů reprezentující skutečný vrt, jako jsou </w:t>
-      </w:r>
-      <w:r>
-        <w:t xml:space="preserve">dodatečné odpory a </w:t>
-      </w:r>
-      <w:proofErr w:type="spellStart"/>
-      <w:r>
-        <w:t>storativita</w:t>
-      </w:r>
-      <w:proofErr w:type="spellEnd"/>
-      <w:r>
-        <w:t xml:space="preserve"> vrtu, jejichž hodnoty jsou dále zasazeny do kontextu hodnocení regenerace vrtného objektu. Na zde uvedené postupy lze nahlížet jako na metodiku vyhodnocování parametrů </w:t>
-      </w:r>
-      <w:r>
-        <w:t xml:space="preserve">skutečného vrtu. </w:t>
-      </w:r>
-    </w:p>
-    <w:p>
-      <w:pPr>
-        <w:ind w:firstLine="708"/>
-        <w:jc w:val="both"/>
-      </w:pPr>
-      <w:r>
         <w:t xml:space="preserve">Avšak práce si neklade za cíl popsat všechnu realizovanou naprogramovanou funkcionalitu aplikačního softwaru pro hodnocení čerpacích zkoušek, která sama o sobě přesahuje obsahově zaměření této práce. A také proto je celý kód programu veřejně dostupný na platformě </w:t>
       </w:r>
       <w:proofErr w:type="spellStart"/>
@@ -4597,36 +2735,35 @@
       <w:pPr>
         <w:pStyle w:val="Nadpis2"/>
       </w:pPr>
-      <w:bookmarkStart w:id="32" w:name="_Toc523065268"/>
+      <w:bookmarkStart w:id="25" w:name="_Toc523390851"/>
       <w:r>
         <w:t>Aplikační software</w:t>
       </w:r>
-      <w:bookmarkEnd w:id="32"/>
+      <w:bookmarkEnd w:id="25"/>
     </w:p>
     <w:p>
       <w:pPr>
         <w:pStyle w:val="Nadpis2"/>
       </w:pPr>
-      <w:bookmarkStart w:id="33" w:name="_Toc523065269"/>
+      <w:bookmarkStart w:id="26" w:name="_Toc523390852"/>
       <w:r>
         <w:t>Případové studie vyhodnocení čerpacích zkoušek</w:t>
       </w:r>
-      <w:bookmarkEnd w:id="33"/>
+      <w:bookmarkEnd w:id="26"/>
     </w:p>
     <w:p/>
     <w:p>
       <w:pPr>
         <w:pStyle w:val="Nadpis1"/>
       </w:pPr>
-      <w:bookmarkStart w:id="34" w:name="_Toc523065270"/>
-      <w:r>
-        <w:lastRenderedPageBreak/>
-        <w:t>Diskuze a z</w:t>
+      <w:bookmarkStart w:id="27" w:name="_Toc523390853"/>
+      <w:r>
+        <w:t>Z</w:t>
       </w:r>
       <w:r>
         <w:t>ávěr</w:t>
       </w:r>
-      <w:bookmarkEnd w:id="34"/>
+      <w:bookmarkEnd w:id="27"/>
     </w:p>
     <w:p>
       <w:pPr>
@@ -4686,6 +2823,7 @@
           <w:rFonts w:cs="Times New Roman"/>
           <w:szCs w:val="24"/>
         </w:rPr>
+        <w:lastRenderedPageBreak/>
         <w:t>http://radflow.cz, pro vyhodnoco</w:t>
       </w:r>
       <w:r>
@@ -4753,7 +2891,11 @@
         <w:t xml:space="preserve"> v Srbské Republice kde byly vyhodnoceny dva vrty, následně pak došlo k vyhodnocení regenerace provedené na vrtu B6. Výsledek opětovného vyhodnocení čerpací zkoušky společné s kamerovými zkouškami potvrdili předpoklad, že po provedení regenerace vrtu dojde ke snížení hodnoty dodatečných odporů. Ukázalo se, že hodnoty koeficientů</w:t>
       </w:r>
       <w:r>
-        <w:t xml:space="preserve"> mohou posloužit jako hodnoticí parametr provedeného zásahu, nebo posloužit jako </w:t>
+        <w:t xml:space="preserve"> mohou posloužit jako hodnoticí parametr provedeného zásahu, </w:t>
+      </w:r>
+      <w:r>
+        <w:lastRenderedPageBreak/>
+        <w:t xml:space="preserve">nebo posloužit jako </w:t>
       </w:r>
       <w:r>
         <w:t>relevantní</w:t>
@@ -4876,7 +3018,7 @@
           <w:rFonts w:cs="Times New Roman"/>
           <w:szCs w:val="24"/>
         </w:rPr>
-        <w:t xml:space="preserve"> přímky. Což může způsobit znehodnocení prací, které navazují na provedený průzkum a kam vstupují hydrogeologické parametry jako vstupní charakteristika prostředí. Zde bych uvedl jen některé z nich, posouzení dostupnosti pitné vody ze zásob podzemní vody nebo řešení sanace podzemní vody a horninového prostředí </w:t>
+        <w:t xml:space="preserve"> přímky. Což může způsobit znehodnocení prací, které navazují na provedený průzkum a kam vstupují hydrogeologické parametry jako vstupní charakteristika </w:t>
       </w:r>
       <w:r>
         <w:rPr>
@@ -4884,7 +3026,7 @@
           <w:szCs w:val="24"/>
         </w:rPr>
         <w:lastRenderedPageBreak/>
-        <w:t xml:space="preserve">kontaminovanými látkami. Jak bylo prokázáno v praktické části práce parametry skutečného vrtu, v podobě dodatečných odporů mohou posloužit i jako hodnoticí parametr pro stanovení správného načasování nebo posouzení výsledků regenerace vrtu. Například za využití krátkodobé čerpací zkoušky, která neklade takové časové potažmo finanční nároky na její vyhotovení jako tradiční čerpací zkouška, obvyklá doba čerpání u krátkodobé čerpací zkoušky se pohybuje v rozmezí 2 - 8 hodin. </w:t>
+        <w:t xml:space="preserve">prostředí. Zde bych uvedl jen některé z nich, posouzení dostupnosti pitné vody ze zásob podzemní vody nebo řešení sanace podzemní vody a horninového prostředí kontaminovanými látkami. Jak bylo prokázáno v praktické části práce parametry skutečného vrtu, v podobě dodatečných odporů mohou posloužit i jako hodnoticí parametr pro stanovení správného načasování nebo posouzení výsledků regenerace vrtu. Například za využití krátkodobé čerpací zkoušky, která neklade takové časové potažmo finanční nároky na její vyhotovení jako tradiční čerpací zkouška, obvyklá doba čerpání u krátkodobé čerpací zkoušky se pohybuje v rozmezí 2 - 8 hodin. </w:t>
       </w:r>
     </w:p>
     <w:p>
@@ -4917,21 +3059,28 @@
           <w:rFonts w:cs="Times New Roman"/>
           <w:szCs w:val="24"/>
         </w:rPr>
-        <w:t xml:space="preserve"> sebou přináší výhody snadného rozšíření o další analytické metody a dává tak možnost vývojářům pracovat na jejím následném zdokonalování. V běžné praxi zatím není pravidlem zahrnovat vliv parametrů skutečného vrtu do vyhodnocení čerpacích zkoušek a tento nástroj by mohl díky své dostupnosti a nenáročnosti na obsluhu tento přístup změnit. Také samotné parametry skutečného vrtu ve vztahu ke snížení podzemní vody při hydrodynamických zkouškách přinášejí ještě řadu výzev a možností na další posun daného tématu.</w:t>
+        <w:t xml:space="preserve"> sebou přináší výhody snadného rozšíření o další analytické metody a dává tak možnost vývojářům pracovat na jejím následném zdokonalování. V běžné praxi zatím není pravidlem zahrnovat vliv parametrů skutečného vrtu do vyhodnocení čerpacích zkoušek a tento nástroj by mohl díky své dostupnosti a nenáročnosti na obsluhu tento přístup změnit. Také samotné parametry skutečného vrtu </w:t>
+      </w:r>
+      <w:r>
+        <w:rPr>
+          <w:rFonts w:cs="Times New Roman"/>
+          <w:szCs w:val="24"/>
+        </w:rPr>
+        <w:lastRenderedPageBreak/>
+        <w:t>ve vztahu ke snížení podzemní vody při hydrodynamických zkouškách přinášejí ještě řadu výzev a možností na další posun daného tématu.</w:t>
       </w:r>
     </w:p>
     <w:p>
       <w:pPr>
         <w:pStyle w:val="Nadpis1"/>
       </w:pPr>
-      <w:bookmarkStart w:id="35" w:name="_Toc523065271"/>
+      <w:bookmarkStart w:id="28" w:name="_Toc523390854"/>
       <w:r>
         <w:t>Strukturovaný životopis</w:t>
       </w:r>
-      <w:bookmarkEnd w:id="35"/>
-    </w:p>
-    <w:p>
-      <w:bookmarkStart w:id="36" w:name="_GoBack"/>
+      <w:bookmarkEnd w:id="28"/>
+    </w:p>
+    <w:p>
       <w:r>
         <w:t>Jiří Holub</w:t>
       </w:r>
@@ -4967,16 +3116,7 @@
       </w:r>
       <w:r>
         <w:tab/>
-        <w:t xml:space="preserve">Doktorské studium </w:t>
-      </w:r>
-      <w:r>
-        <w:t>obor</w:t>
-      </w:r>
-      <w:r>
-        <w:t>u</w:t>
-      </w:r>
-      <w:r>
-        <w:t xml:space="preserve"> Environmentální modelování n</w:t>
+        <w:t>Doktorské studium oboru Environmentální modelování n</w:t>
       </w:r>
       <w:r>
         <w:t>a Katedře vodního hospodářství a environmentálního mode</w:t>
@@ -4996,28 +3136,11 @@
     </w:p>
     <w:p>
       <w:r>
-        <w:t>2010</w:t>
-      </w:r>
-      <w:r>
-        <w:t xml:space="preserve"> –</w:t>
-      </w:r>
-      <w:r>
-        <w:t xml:space="preserve">2012 </w:t>
+        <w:t xml:space="preserve">2010 –2012 </w:t>
       </w:r>
       <w:r>
         <w:tab/>
-      </w:r>
-      <w:r>
-        <w:t>Česká zemědělská univerzita v Praze o</w:t>
-      </w:r>
-      <w:r>
-        <w:t xml:space="preserve">bor Environmentální modelování </w:t>
-      </w:r>
-      <w:r>
-        <w:t>n</w:t>
-      </w:r>
-      <w:r>
-        <w:t>a fakultě životního prostředí.</w:t>
+        <w:t>Česká zemědělská univerzita v Praze obor Environmentální modelování na fakultě životního prostředí.</w:t>
       </w:r>
     </w:p>
     <w:p>
@@ -5026,8 +3149,6 @@
       </w:r>
       <w:r>
         <w:tab/>
-      </w:r>
-      <w:r>
         <w:t xml:space="preserve">Zahraniční studium s programem Erasmus na univerzitě </w:t>
       </w:r>
       <w:proofErr w:type="spellStart"/>
@@ -5049,31 +3170,20 @@
     </w:p>
     <w:p>
       <w:r>
+        <w:lastRenderedPageBreak/>
         <w:t>2006 – 2009</w:t>
       </w:r>
       <w:r>
         <w:tab/>
-      </w:r>
-      <w:r>
-        <w:t xml:space="preserve">Česká zemědělská univerzita v Praze obor Krajinářství BC na fakultě životního </w:t>
-      </w:r>
-      <w:bookmarkEnd w:id="36"/>
-      <w:r>
-        <w:t>prostředí</w:t>
-      </w:r>
-      <w:r>
-        <w:t>.</w:t>
-      </w:r>
-    </w:p>
-    <w:p>
-      <w:r>
-        <w:lastRenderedPageBreak/>
+        <w:t>Česká zemědělská univerzita v Praze obor Krajinářství BC na fakultě životního prostředí.</w:t>
+      </w:r>
+    </w:p>
+    <w:p>
+      <w:r>
         <w:t>2002 – 2006</w:t>
       </w:r>
       <w:r>
         <w:tab/>
-      </w:r>
-      <w:r>
         <w:t>Střední lesnická škola v Písku</w:t>
       </w:r>
     </w:p>
@@ -5116,19 +3226,16 @@
       <w:pPr>
         <w:pStyle w:val="Nadpis1"/>
       </w:pPr>
-      <w:bookmarkStart w:id="37" w:name="_Toc522002905"/>
-      <w:bookmarkStart w:id="38" w:name="_Toc523065272"/>
+      <w:bookmarkStart w:id="29" w:name="_Toc522002905"/>
+      <w:bookmarkStart w:id="30" w:name="_Toc523390855"/>
       <w:r>
         <w:t>Pu</w:t>
       </w:r>
       <w:r>
-        <w:t>blikační</w:t>
-      </w:r>
-      <w:r>
-        <w:t xml:space="preserve"> vědecké výstupy</w:t>
-      </w:r>
-      <w:bookmarkEnd w:id="37"/>
-      <w:bookmarkEnd w:id="38"/>
+        <w:t>blikační vědecké výstupy</w:t>
+      </w:r>
+      <w:bookmarkEnd w:id="29"/>
+      <w:bookmarkEnd w:id="30"/>
     </w:p>
     <w:p>
       <w:r>
@@ -5364,6 +3471,7 @@
       </w:r>
       <w:proofErr w:type="spellStart"/>
       <w:r>
+        <w:lastRenderedPageBreak/>
         <w:t>equation</w:t>
       </w:r>
       <w:proofErr w:type="spellEnd"/>
@@ -5502,13 +3610,13 @@
       <w:pPr>
         <w:pStyle w:val="Nadpis1"/>
       </w:pPr>
-      <w:bookmarkStart w:id="39" w:name="_Toc522002904"/>
-      <w:bookmarkStart w:id="40" w:name="_Toc523065273"/>
+      <w:bookmarkStart w:id="31" w:name="_Toc522002904"/>
+      <w:bookmarkStart w:id="32" w:name="_Toc523390856"/>
       <w:r>
         <w:t>Granty</w:t>
       </w:r>
-      <w:bookmarkEnd w:id="39"/>
-      <w:bookmarkEnd w:id="40"/>
+      <w:bookmarkEnd w:id="31"/>
+      <w:bookmarkEnd w:id="32"/>
     </w:p>
     <w:p>
       <w:pPr>
@@ -5552,36 +3660,36 @@
         <w:rPr>
           <w:rFonts w:cs="Times New Roman"/>
         </w:rPr>
+        <w:t>Udržitelné využí</w:t>
+      </w:r>
+      <w:r>
+        <w:rPr>
+          <w:rFonts w:cs="Times New Roman"/>
+        </w:rPr>
+        <w:t xml:space="preserve">vání zásob podzemních vod v ČR poskytnuté od </w:t>
+      </w:r>
+      <w:r>
+        <w:t xml:space="preserve">Technologická agentura ČR </w:t>
+      </w:r>
+      <w:r>
+        <w:rPr>
+          <w:rStyle w:val="note"/>
+        </w:rPr>
+        <w:t>(TA0). Výčet všech grantů pro podporu výzkumu je uveden níže:</w:t>
+      </w:r>
+    </w:p>
+    <w:p>
+      <w:pPr>
+        <w:jc w:val="both"/>
+        <w:rPr>
+          <w:rFonts w:cs="Times New Roman"/>
+        </w:rPr>
+      </w:pPr>
+      <w:r>
+        <w:rPr>
+          <w:rFonts w:cs="Times New Roman"/>
+        </w:rPr>
         <w:lastRenderedPageBreak/>
-        <w:t>Udržitelné využí</w:t>
-      </w:r>
-      <w:r>
-        <w:rPr>
-          <w:rFonts w:cs="Times New Roman"/>
-        </w:rPr>
-        <w:t xml:space="preserve">vání zásob podzemních vod v ČR poskytnuté od </w:t>
-      </w:r>
-      <w:r>
-        <w:t xml:space="preserve">Technologická agentura ČR </w:t>
-      </w:r>
-      <w:r>
-        <w:rPr>
-          <w:rStyle w:val="note"/>
-        </w:rPr>
-        <w:t>(TA0). Výčet všech grantů pro podporu výzkumu je uveden níže:</w:t>
-      </w:r>
-    </w:p>
-    <w:p>
-      <w:pPr>
-        <w:jc w:val="both"/>
-        <w:rPr>
-          <w:rFonts w:cs="Times New Roman"/>
-        </w:rPr>
-      </w:pPr>
-      <w:r>
-        <w:rPr>
-          <w:rFonts w:cs="Times New Roman"/>
-        </w:rPr>
         <w:t>Modelování hydrodynamické zkoušky na reálných vrtech</w:t>
       </w:r>
       <w:r>
@@ -5656,7 +3764,7 @@
       </w:r>
     </w:p>
     <w:sectPr>
-      <w:pgSz w:w="11906" w:h="16838"/>
+      <w:pgSz w:w="8391" w:h="11907" w:code="11"/>
       <w:pgMar w:top="1417" w:right="1417" w:bottom="1417" w:left="1417" w:header="708" w:footer="708" w:gutter="0"/>
       <w:cols w:space="708"/>
       <w:docGrid w:linePitch="360"/>
@@ -6695,10 +4803,10 @@
     <w:link w:val="Nadpis1Char"/>
     <w:uiPriority w:val="9"/>
     <w:qFormat/>
-    <w:rsid w:val="003223BE"/>
+    <w:rsid w:val="006B0830"/>
     <w:pPr>
       <w:keepNext/>
-      <w:spacing w:before="840" w:after="660"/>
+      <w:spacing w:before="360" w:after="360"/>
       <w:outlineLvl w:val="0"/>
     </w:pPr>
     <w:rPr>
@@ -6706,7 +4814,7 @@
       <w:b/>
       <w:bCs/>
       <w:kern w:val="32"/>
-      <w:sz w:val="48"/>
+      <w:sz w:val="36"/>
       <w:szCs w:val="32"/>
     </w:rPr>
   </w:style>
@@ -6718,7 +4826,7 @@
     <w:uiPriority w:val="9"/>
     <w:unhideWhenUsed/>
     <w:qFormat/>
-    <w:rsid w:val="00E7054A"/>
+    <w:rsid w:val="00B84962"/>
     <w:pPr>
       <w:keepNext/>
       <w:keepLines/>
@@ -6727,7 +4835,7 @@
     <w:rPr>
       <w:rFonts w:eastAsiaTheme="majorEastAsia" w:cstheme="majorBidi"/>
       <w:b/>
-      <w:sz w:val="40"/>
+      <w:sz w:val="28"/>
       <w:szCs w:val="26"/>
     </w:rPr>
   </w:style>
@@ -6785,13 +4893,13 @@
     <w:basedOn w:val="Standardnpsmoodstavce"/>
     <w:link w:val="Nadpis1"/>
     <w:uiPriority w:val="9"/>
-    <w:rsid w:val="003223BE"/>
+    <w:rsid w:val="006B0830"/>
     <w:rPr>
       <w:rFonts w:ascii="Times New Roman" w:eastAsiaTheme="majorEastAsia" w:hAnsi="Times New Roman" w:cstheme="majorBidi"/>
       <w:b/>
       <w:bCs/>
       <w:kern w:val="32"/>
-      <w:sz w:val="48"/>
+      <w:sz w:val="36"/>
       <w:szCs w:val="32"/>
     </w:rPr>
   </w:style>
@@ -6812,11 +4920,11 @@
     <w:basedOn w:val="Standardnpsmoodstavce"/>
     <w:link w:val="Nadpis2"/>
     <w:uiPriority w:val="9"/>
-    <w:rsid w:val="00E7054A"/>
+    <w:rsid w:val="00B84962"/>
     <w:rPr>
       <w:rFonts w:ascii="Times New Roman" w:eastAsiaTheme="majorEastAsia" w:hAnsi="Times New Roman" w:cstheme="majorBidi"/>
       <w:b/>
-      <w:sz w:val="40"/>
+      <w:sz w:val="28"/>
       <w:szCs w:val="26"/>
     </w:rPr>
   </w:style>
@@ -7194,7 +5302,7 @@
 </file>
 
 <file path=customXml/itemProps1.xml><?xml version="1.0" encoding="utf-8"?>
-<ds:datastoreItem xmlns:ds="http://schemas.openxmlformats.org/officeDocument/2006/customXml" ds:itemID="{6AEA2855-5036-4D9B-BB4F-70A84DD82121}">
+<ds:datastoreItem xmlns:ds="http://schemas.openxmlformats.org/officeDocument/2006/customXml" ds:itemID="{DFFF67DA-EB60-4C09-A26D-0DC8DEE59B5F}">
   <ds:schemaRefs>
     <ds:schemaRef ds:uri="http://schemas.openxmlformats.org/officeDocument/2006/bibliography"/>
   </ds:schemaRefs>

</xml_diff>